<commit_message>
Add training result after trained 7000 episodes; Average award reaches
</commit_message>
<xml_diff>
--- a/Report_ReinforcementLearning.docx
+++ b/Report_ReinforcementLearning.docx
@@ -30,7 +30,7 @@
         <mc:AlternateContent>
           <mc:Choice Requires="wps">
             <w:drawing>
-              <wp:anchor distT="0" distB="0" distL="114300" distR="114300" simplePos="0" relativeHeight="251645440" behindDoc="0" locked="0" layoutInCell="1" allowOverlap="1" wp14:anchorId="6C98E4B9" wp14:editId="07777777">
+              <wp:anchor distT="0" distB="0" distL="114300" distR="114300" simplePos="0" relativeHeight="251658241" behindDoc="0" locked="0" layoutInCell="1" allowOverlap="1" wp14:anchorId="6C98E4B9" wp14:editId="07777777">
                 <wp:simplePos x="0" y="0"/>
                 <wp:positionH relativeFrom="column">
                   <wp:posOffset>0</wp:posOffset>
@@ -164,7 +164,7 @@
                 <v:stroke joinstyle="miter"/>
                 <v:path gradientshapeok="t" o:connecttype="rect"/>
               </v:shapetype>
-              <v:shape id="Text Box 616" o:spid="_x0000_s1026" type="#_x0000_t202" style="position:absolute;left:0;text-align:left;margin-left:0;margin-top:15.75pt;width:414pt;height:117pt;z-index:251645440;visibility:visible;mso-wrap-style:square;mso-width-percent:0;mso-height-percent:0;mso-wrap-distance-left:9pt;mso-wrap-distance-top:0;mso-wrap-distance-right:9pt;mso-wrap-distance-bottom:0;mso-position-horizontal:absolute;mso-position-horizontal-relative:text;mso-position-vertical:absolute;mso-position-vertical-relative:text;mso-width-percent:0;mso-height-percent:0;mso-width-relative:page;mso-height-relative:page;v-text-anchor:top" o:gfxdata="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" filled="f" stroked="f">
+              <v:shape id="Text Box 616" o:spid="_x0000_s1026" type="#_x0000_t202" style="position:absolute;left:0;text-align:left;margin-left:0;margin-top:15.75pt;width:414pt;height:117pt;z-index:251658241;visibility:visible;mso-wrap-style:square;mso-width-percent:0;mso-height-percent:0;mso-wrap-distance-left:9pt;mso-wrap-distance-top:0;mso-wrap-distance-right:9pt;mso-wrap-distance-bottom:0;mso-position-horizontal:absolute;mso-position-horizontal-relative:text;mso-position-vertical:absolute;mso-position-vertical-relative:text;mso-width-percent:0;mso-height-percent:0;mso-width-relative:page;mso-height-relative:page;v-text-anchor:top" o:gfxdata="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" filled="f" stroked="f">
                 <v:path arrowok="t"/>
                 <v:textbox inset=",7.2pt,,7.2pt">
                   <w:txbxContent>
@@ -847,6 +847,7 @@
         <w:t xml:space="preserve"> since it contains all the basic features of MDP problem, and also allow us to gradually improve within the tight project schedule.</w:t>
       </w:r>
     </w:p>
+    <w:p/>
     <w:p>
       <w:r>
         <w:rPr>
@@ -983,44 +984,8 @@
     </w:p>
     <w:p/>
     <w:p>
-      <w:r>
-        <w:tab/>
-        <w:t xml:space="preserve">The </w:t>
-      </w:r>
-      <w:r>
-        <w:t>OpenAI Gym system simulates the Breakout environments, and we decide to select “</w:t>
-      </w:r>
-      <w:r>
-        <w:t>BreakoutDeterministic-v0</w:t>
-      </w:r>
-      <w:r>
-        <w:t>” environment for our system. The Breakout RL system is required to play OpenAI Gym system breakout game to achieve highest marks as it can.</w:t>
-      </w:r>
-    </w:p>
-    <w:p/>
-    <w:p>
-      <w:r>
-        <w:tab/>
-        <w:t xml:space="preserve">The </w:t>
-      </w:r>
-      <w:r>
-        <w:t xml:space="preserve">Breakout game </w:t>
-      </w:r>
-      <w:r>
-        <w:t>problem is abstracted and illustrated below.</w:t>
-      </w:r>
-      <w:r>
-        <w:t xml:space="preserve"> </w:t>
-      </w:r>
-    </w:p>
-    <w:p>
       <w:pPr>
         <w:jc w:val="center"/>
-        <w:rPr>
-          <w:rFonts w:eastAsia="Cambria" w:cs="Cambria"/>
-          <w:b/>
-          <w:bCs/>
-        </w:rPr>
       </w:pPr>
       <w:r>
         <w:rPr>
@@ -1028,10 +993,10 @@
           <w:lang w:val="en-SG" w:eastAsia="zh-CN"/>
         </w:rPr>
         <w:drawing>
-          <wp:inline distT="0" distB="0" distL="0" distR="0" wp14:anchorId="5A273F67" wp14:editId="63171B2B">
-            <wp:extent cx="3479800" cy="1897120"/>
-            <wp:effectExtent l="0" t="0" r="6350" b="8255"/>
-            <wp:docPr id="7" name="Picture 7"/>
+          <wp:inline distT="0" distB="0" distL="0" distR="0" wp14:anchorId="0C62C033" wp14:editId="4E5956C0">
+            <wp:extent cx="1430655" cy="1871952"/>
+            <wp:effectExtent l="0" t="0" r="0" b="0"/>
+            <wp:docPr id="19" name="Picture 19"/>
             <wp:cNvGraphicFramePr>
               <a:graphicFrameLocks xmlns:a="http://schemas.openxmlformats.org/drawingml/2006/main" noChangeAspect="1"/>
             </wp:cNvGraphicFramePr>
@@ -1051,7 +1016,7 @@
                   <pic:spPr>
                     <a:xfrm>
                       <a:off x="0" y="0"/>
-                      <a:ext cx="3490217" cy="1902799"/>
+                      <a:ext cx="1436067" cy="1879033"/>
                     </a:xfrm>
                     <a:prstGeom prst="rect">
                       <a:avLst/>
@@ -1068,6 +1033,51 @@
       <w:pPr>
         <w:jc w:val="center"/>
         <w:rPr>
+          <w:b/>
+        </w:rPr>
+      </w:pPr>
+      <w:r>
+        <w:rPr>
+          <w:b/>
+        </w:rPr>
+        <w:t>Fig 2-1 Breakout Game</w:t>
+      </w:r>
+    </w:p>
+    <w:p/>
+    <w:p>
+      <w:r>
+        <w:tab/>
+        <w:t xml:space="preserve">The </w:t>
+      </w:r>
+      <w:r>
+        <w:t>OpenAI Gym system simulates the Breakout environments, and we decide to select “</w:t>
+      </w:r>
+      <w:r>
+        <w:t>BreakoutDeterministic-v0</w:t>
+      </w:r>
+      <w:r>
+        <w:t>” environment for our system. The Breakout RL system is required to play OpenAI Gym system breakout game to achieve highest marks as it can.</w:t>
+      </w:r>
+    </w:p>
+    <w:p>
+      <w:r>
+        <w:tab/>
+        <w:t xml:space="preserve">The </w:t>
+      </w:r>
+      <w:r>
+        <w:t xml:space="preserve">Breakout game </w:t>
+      </w:r>
+      <w:r>
+        <w:t>problem is abstracted and illustrated below.</w:t>
+      </w:r>
+      <w:r>
+        <w:t xml:space="preserve"> </w:t>
+      </w:r>
+    </w:p>
+    <w:p>
+      <w:pPr>
+        <w:jc w:val="center"/>
+        <w:rPr>
           <w:rFonts w:eastAsia="Cambria" w:cs="Cambria"/>
           <w:b/>
           <w:bCs/>
@@ -1075,28 +1085,87 @@
       </w:pPr>
       <w:r>
         <w:rPr>
+          <w:noProof/>
+          <w:lang w:val="en-SG" w:eastAsia="zh-CN"/>
+        </w:rPr>
+        <w:drawing>
+          <wp:inline distT="0" distB="0" distL="0" distR="0" wp14:anchorId="5A273F67" wp14:editId="66A7586B">
+            <wp:extent cx="2501885" cy="1363980"/>
+            <wp:effectExtent l="0" t="0" r="0" b="7620"/>
+            <wp:docPr id="7" name="Picture 7"/>
+            <wp:cNvGraphicFramePr>
+              <a:graphicFrameLocks xmlns:a="http://schemas.openxmlformats.org/drawingml/2006/main" noChangeAspect="1"/>
+            </wp:cNvGraphicFramePr>
+            <a:graphic xmlns:a="http://schemas.openxmlformats.org/drawingml/2006/main">
+              <a:graphicData uri="http://schemas.openxmlformats.org/drawingml/2006/picture">
+                <pic:pic xmlns:pic="http://schemas.openxmlformats.org/drawingml/2006/picture">
+                  <pic:nvPicPr>
+                    <pic:cNvPr id="1" name=""/>
+                    <pic:cNvPicPr/>
+                  </pic:nvPicPr>
+                  <pic:blipFill>
+                    <a:blip r:embed="rId9"/>
+                    <a:stretch>
+                      <a:fillRect/>
+                    </a:stretch>
+                  </pic:blipFill>
+                  <pic:spPr>
+                    <a:xfrm>
+                      <a:off x="0" y="0"/>
+                      <a:ext cx="2538224" cy="1383791"/>
+                    </a:xfrm>
+                    <a:prstGeom prst="rect">
+                      <a:avLst/>
+                    </a:prstGeom>
+                  </pic:spPr>
+                </pic:pic>
+              </a:graphicData>
+            </a:graphic>
+          </wp:inline>
+        </w:drawing>
+      </w:r>
+    </w:p>
+    <w:p>
+      <w:pPr>
+        <w:jc w:val="center"/>
+        <w:rPr>
           <w:rFonts w:eastAsia="Cambria" w:cs="Cambria"/>
           <w:b/>
           <w:bCs/>
         </w:rPr>
-        <w:t xml:space="preserve">Fig 2-1 </w:t>
-      </w:r>
+      </w:pPr>
       <w:r>
         <w:rPr>
           <w:rFonts w:eastAsia="Cambria" w:cs="Cambria"/>
           <w:b/>
           <w:bCs/>
         </w:rPr>
-        <w:t>Breakout Game Problem</w:t>
-      </w:r>
-    </w:p>
-    <w:p>
-      <w:pPr>
+        <w:t>Fig 2-2</w:t>
+      </w:r>
+      <w:r>
         <w:rPr>
           <w:rFonts w:eastAsia="Cambria" w:cs="Cambria"/>
           <w:b/>
           <w:bCs/>
         </w:rPr>
+        <w:t xml:space="preserve"> </w:t>
+      </w:r>
+      <w:r>
+        <w:rPr>
+          <w:rFonts w:eastAsia="Cambria" w:cs="Cambria"/>
+          <w:b/>
+          <w:bCs/>
+        </w:rPr>
+        <w:t>Breakout Game Problem</w:t>
+      </w:r>
+    </w:p>
+    <w:p>
+      <w:pPr>
+        <w:rPr>
+          <w:rFonts w:eastAsia="Cambria" w:cs="Cambria"/>
+          <w:b/>
+          <w:bCs/>
+        </w:rPr>
       </w:pPr>
     </w:p>
     <w:p>
@@ -1112,21 +1181,7 @@
           <w:rFonts w:eastAsia="Cambria" w:cs="Cambria"/>
           <w:bCs/>
         </w:rPr>
-        <w:t>The Breakout RL System choses the action and send to the OpenAI Gym Breakout environment, then the Breakout environment returns back the new state of the Breakout game, and the reward for the action taken. The B</w:t>
-      </w:r>
-      <w:r>
-        <w:rPr>
-          <w:rFonts w:eastAsia="Cambria" w:cs="Cambria"/>
-          <w:bCs/>
-        </w:rPr>
-        <w:t>reakout RL system is required to achieve highest reword (marks) as it can</w:t>
-      </w:r>
-      <w:r>
-        <w:rPr>
-          <w:rFonts w:eastAsia="Cambria" w:cs="Cambria"/>
-          <w:bCs/>
-        </w:rPr>
-        <w:t>.</w:t>
+        <w:t>The Breakout RL System choses the action and send to the OpenAI Gym Breakout environment, then the Breakout environment returns back the new state of the Breakout game, and the reward for the action taken. The Breakout RL system is required to achieve highest reword (marks) as it can.</w:t>
       </w:r>
     </w:p>
     <w:p>
@@ -1317,21 +1372,30 @@
     <w:p>
       <w:pPr>
         <w:ind w:firstLine="720"/>
-        <w:jc w:val="center"/>
         <w:rPr>
           <w:rFonts w:eastAsia="Cambria" w:cs="Cambria"/>
           <w:bCs/>
         </w:rPr>
       </w:pPr>
+    </w:p>
+    <w:p>
+      <w:pPr>
+        <w:ind w:firstLine="720"/>
+        <w:jc w:val="center"/>
+        <w:rPr>
+          <w:rFonts w:eastAsia="Cambria" w:cs="Cambria"/>
+          <w:bCs/>
+        </w:rPr>
+      </w:pPr>
       <w:r>
         <w:rPr>
           <w:noProof/>
           <w:lang w:val="en-SG" w:eastAsia="zh-CN"/>
         </w:rPr>
         <w:drawing>
-          <wp:inline distT="0" distB="0" distL="0" distR="0" wp14:anchorId="6C8EDC8C" wp14:editId="25624532">
-            <wp:extent cx="2165101" cy="6637020"/>
-            <wp:effectExtent l="0" t="0" r="6985" b="0"/>
+          <wp:inline distT="0" distB="0" distL="0" distR="0" wp14:anchorId="6C8EDC8C" wp14:editId="5C45B715">
+            <wp:extent cx="1867396" cy="5724423"/>
+            <wp:effectExtent l="0" t="0" r="0" b="0"/>
             <wp:docPr id="8" name="Picture 8"/>
             <wp:cNvGraphicFramePr>
               <a:graphicFrameLocks xmlns:a="http://schemas.openxmlformats.org/drawingml/2006/main" noChangeAspect="1"/>
@@ -1344,7 +1408,7 @@
                     <pic:cNvPicPr/>
                   </pic:nvPicPr>
                   <pic:blipFill>
-                    <a:blip r:embed="rId9"/>
+                    <a:blip r:embed="rId10"/>
                     <a:stretch>
                       <a:fillRect/>
                     </a:stretch>
@@ -1352,7 +1416,7 @@
                   <pic:spPr>
                     <a:xfrm>
                       <a:off x="0" y="0"/>
-                      <a:ext cx="2170367" cy="6653162"/>
+                      <a:ext cx="1947534" cy="5970084"/>
                     </a:xfrm>
                     <a:prstGeom prst="rect">
                       <a:avLst/>
@@ -1381,31 +1445,28 @@
           <w:b/>
           <w:bCs/>
         </w:rPr>
-        <w:t>Fig 3-1 DQN Structure</w:t>
-      </w:r>
-    </w:p>
-    <w:p>
-      <w:pPr>
-        <w:ind w:firstLine="720"/>
+        <w:t xml:space="preserve">Fig 3-1 DQN </w:t>
+      </w:r>
+      <w:r>
         <w:rPr>
           <w:rFonts w:eastAsia="Cambria" w:cs="Cambria"/>
           <w:b/>
           <w:bCs/>
         </w:rPr>
-      </w:pPr>
-    </w:p>
-    <w:p>
-      <w:pPr>
-        <w:ind w:firstLine="720"/>
+        <w:t xml:space="preserve">Network </w:t>
+      </w:r>
+      <w:r>
         <w:rPr>
           <w:rFonts w:eastAsia="Cambria" w:cs="Cambria"/>
           <w:b/>
           <w:bCs/>
         </w:rPr>
-      </w:pPr>
-    </w:p>
-    <w:p>
-      <w:pPr>
+        <w:t>Structure</w:t>
+      </w:r>
+    </w:p>
+    <w:p>
+      <w:pPr>
+        <w:ind w:firstLine="720"/>
         <w:rPr>
           <w:rFonts w:eastAsia="Cambria" w:cs="Cambria"/>
           <w:b/>
@@ -1415,6 +1476,7 @@
     </w:p>
     <w:p>
       <w:pPr>
+        <w:ind w:firstLine="720"/>
         <w:rPr>
           <w:rFonts w:eastAsia="Cambria" w:cs="Cambria"/>
           <w:b/>
@@ -1430,22 +1492,22 @@
           <w:bCs/>
         </w:rPr>
       </w:pPr>
-    </w:p>
-    <w:p>
-      <w:pPr>
+      <w:r>
         <w:rPr>
           <w:rFonts w:eastAsia="Cambria" w:cs="Cambria"/>
           <w:b/>
           <w:bCs/>
         </w:rPr>
-      </w:pPr>
+        <w:lastRenderedPageBreak/>
+        <w:t xml:space="preserve">3.1 Reasons for Why </w:t>
+      </w:r>
       <w:r>
         <w:rPr>
           <w:rFonts w:eastAsia="Cambria" w:cs="Cambria"/>
           <w:b/>
           <w:bCs/>
         </w:rPr>
-        <w:t xml:space="preserve">3.1 Reasons for Why </w:t>
+        <w:t>DQN</w:t>
       </w:r>
       <w:r>
         <w:rPr>
@@ -1453,147 +1515,76 @@
           <w:b/>
           <w:bCs/>
         </w:rPr>
-        <w:t>DQN</w:t>
-      </w:r>
+        <w:t xml:space="preserve"> is Suitable to Solve this Problem</w:t>
+      </w:r>
+    </w:p>
+    <w:p/>
+    <w:p>
+      <w:r>
+        <w:tab/>
+      </w:r>
+      <w:r>
+        <w:t xml:space="preserve">The </w:t>
+      </w:r>
+      <w:r>
+        <w:t>DQN adopts Q-Learning method to approximate the breakout game state-action pairs Q-function from the interaction with the breakout environment. It will build a table of Q values, Q(s, a) that represents the expected</w:t>
+      </w:r>
+    </w:p>
+    <w:p>
+      <w:r>
+        <w:t xml:space="preserve">reward of Breakout game action a at the Breakout environment state s. Then it improves on this table by interacting with the Breakout environment until the optimal Q table is found. </w:t>
+      </w:r>
+      <w:r>
+        <w:t>The optimal Q table provides the optimal policy to play the game and it is improved by learning with more data using deep neural network.</w:t>
+      </w:r>
+    </w:p>
+    <w:p/>
+    <w:p>
+      <w:pPr>
+        <w:ind w:firstLine="720"/>
+      </w:pPr>
+      <w:r>
+        <w:t xml:space="preserve">The deep learning neural network is proven to be </w:t>
+      </w:r>
+      <w:r>
+        <w:t>universal function approximator</w:t>
+      </w:r>
+      <w:r>
+        <w:t>, and also it is performed extremely good on image processing. Therefore, the DQN adopts the deep learning neural network to build the optimal Q-learning solution.</w:t>
+      </w:r>
+    </w:p>
+    <w:p>
+      <w:pPr>
+        <w:ind w:firstLine="720"/>
+      </w:pPr>
+      <w:r>
+        <w:t xml:space="preserve">The conv2D layers in DQN network are used to capture the features of the game screen images since the inputs of the DQN network are the 4 sequential game screen images. The 4 sequential game images represent the game action direction and flow, so it avoids the issue which will be caused by 1 game screen image. </w:t>
+      </w:r>
+    </w:p>
+    <w:p>
+      <w:pPr>
+        <w:ind w:firstLine="720"/>
+      </w:pPr>
+      <w:r>
+        <w:t xml:space="preserve">The last dense layer in DQN network outputs vector values which represent all the available actions at the Breakout game. </w:t>
+      </w:r>
+      <w:r>
+        <w:t>The maximum value within the final output values indicates the corresponding action should be the best action to taken based on DQN network.</w:t>
+      </w:r>
+    </w:p>
+    <w:p/>
+    <w:p>
+      <w:pPr>
+        <w:rPr>
+          <w:rFonts w:eastAsia="Cambria" w:cs="Cambria"/>
+        </w:rPr>
+      </w:pPr>
       <w:r>
         <w:rPr>
           <w:rFonts w:eastAsia="Cambria" w:cs="Cambria"/>
           <w:b/>
           <w:bCs/>
         </w:rPr>
-        <w:t xml:space="preserve"> is Suitable to Solve this Problem</w:t>
-      </w:r>
-    </w:p>
-    <w:p/>
-    <w:p>
-      <w:r>
-        <w:tab/>
-      </w:r>
-      <w:r>
-        <w:t xml:space="preserve">The </w:t>
-      </w:r>
-      <w:r>
-        <w:t xml:space="preserve">DQN adopts Q-Learning method to </w:t>
-      </w:r>
-      <w:r>
-        <w:t xml:space="preserve">approximate the </w:t>
-      </w:r>
-      <w:r>
-        <w:t xml:space="preserve">breakout game </w:t>
-      </w:r>
-      <w:r>
-        <w:t>state-action pairs Q-function</w:t>
-      </w:r>
-      <w:r>
-        <w:t xml:space="preserve"> </w:t>
-      </w:r>
-      <w:r>
-        <w:t>from the</w:t>
-      </w:r>
-      <w:r>
-        <w:t xml:space="preserve"> interaction with the breakout environment. It will</w:t>
-      </w:r>
-      <w:r>
-        <w:t xml:space="preserve"> build a table of Q values, Q(s, a)</w:t>
-      </w:r>
-      <w:r>
-        <w:t xml:space="preserve"> that represents</w:t>
-      </w:r>
-      <w:r>
-        <w:t xml:space="preserve"> the expected</w:t>
-      </w:r>
-    </w:p>
-    <w:p>
-      <w:r>
-        <w:t xml:space="preserve">reward of </w:t>
-      </w:r>
-      <w:r>
-        <w:t>Breakout game action a at the Breakout en</w:t>
-      </w:r>
-      <w:r>
-        <w:t>vironment state s</w:t>
-      </w:r>
-      <w:r>
-        <w:t xml:space="preserve">. Then it </w:t>
-      </w:r>
-      <w:r>
-        <w:t>improv</w:t>
-      </w:r>
-      <w:r>
-        <w:t>es</w:t>
-      </w:r>
-      <w:r>
-        <w:t xml:space="preserve"> on thi</w:t>
-      </w:r>
-      <w:r>
-        <w:t>s table by interacting with the Breakout e</w:t>
-      </w:r>
-      <w:r>
-        <w:t>nvironment until the optimal Q table is found.</w:t>
-      </w:r>
-      <w:r>
-        <w:t xml:space="preserve"> </w:t>
-      </w:r>
-      <w:r>
-        <w:t>The optimal Q table provides the optimal policy to play the game and it is improved by learning with more data using deep neural network.</w:t>
-      </w:r>
-    </w:p>
-    <w:p/>
-    <w:p>
-      <w:pPr>
-        <w:ind w:firstLine="720"/>
-      </w:pPr>
-      <w:r>
-        <w:t xml:space="preserve">The deep learning neural network is proven to be </w:t>
-      </w:r>
-      <w:r>
-        <w:t>universal function approximator</w:t>
-      </w:r>
-      <w:r>
-        <w:t xml:space="preserve">, and also it is performed extremely good on image processing. Therefore, the DQN adopts the deep </w:t>
-      </w:r>
-      <w:r>
-        <w:t>learning neural network to build the optimal Q-learning solution.</w:t>
-      </w:r>
-    </w:p>
-    <w:p>
-      <w:pPr>
-        <w:ind w:firstLine="720"/>
-      </w:pPr>
-      <w:r>
-        <w:t xml:space="preserve">The conv2D layers in DQN network are used to capture the features of the game screen images since the inputs of the DQN network are the 4 sequential game screen images. The 4 sequential game images represent the game action direction and flow, so it avoids the issue which will be caused by 1 game screen images. </w:t>
-      </w:r>
-    </w:p>
-    <w:p>
-      <w:pPr>
-        <w:ind w:firstLine="720"/>
-      </w:pPr>
-      <w:r>
-        <w:t xml:space="preserve">The last dense layer in DQN network outputs vector values which represent all the available </w:t>
-      </w:r>
-      <w:r>
-        <w:t xml:space="preserve">actions </w:t>
-      </w:r>
-      <w:r>
-        <w:t xml:space="preserve">at the Breakout game. </w:t>
-      </w:r>
-      <w:r>
-        <w:t>The maximum value within the final output values indicates the corresponding action should be the best action to taken based on DQN network.</w:t>
-      </w:r>
-    </w:p>
-    <w:p/>
-    <w:p>
-      <w:pPr>
-        <w:rPr>
-          <w:rFonts w:eastAsia="Cambria" w:cs="Cambria"/>
-        </w:rPr>
-      </w:pPr>
-      <w:r>
-        <w:rPr>
-          <w:rFonts w:eastAsia="Cambria" w:cs="Cambria"/>
-          <w:b/>
-          <w:bCs/>
-        </w:rPr>
         <w:t>3.2 System Design/Model – Components of the System</w:t>
       </w:r>
     </w:p>
@@ -1621,7 +1612,7 @@
         <mc:AlternateContent>
           <mc:Choice Requires="wps">
             <w:drawing>
-              <wp:anchor distT="0" distB="0" distL="114300" distR="114300" simplePos="0" relativeHeight="251671040" behindDoc="0" locked="0" layoutInCell="1" allowOverlap="1" wp14:anchorId="2521AC60" wp14:editId="465815AE">
+              <wp:anchor distT="0" distB="0" distL="114300" distR="114300" simplePos="0" relativeHeight="251669513" behindDoc="0" locked="0" layoutInCell="1" allowOverlap="1" wp14:anchorId="2521AC60" wp14:editId="465815AE">
                 <wp:simplePos x="0" y="0"/>
                 <wp:positionH relativeFrom="column">
                   <wp:posOffset>3230880</wp:posOffset>
@@ -1681,7 +1672,7 @@
           </mc:Choice>
           <mc:Fallback>
             <w:pict>
-              <v:shapetype w14:anchorId="0B405FFD" id="_x0000_t66" coordsize="21600,21600" o:spt="66" adj="5400,5400" path="m@0,l@0@1,21600@1,21600@2@0@2@0,21600,,10800xe">
+              <v:shapetype w14:anchorId="5D23D028" id="_x0000_t66" coordsize="21600,21600" o:spt="66" adj="5400,5400" path="m@0,l@0@1,21600@1,21600@2@0@2@0,21600,,10800xe">
                 <v:stroke joinstyle="miter"/>
                 <v:formulas>
                   <v:f eqn="val #0"/>
@@ -1695,7 +1686,7 @@
                   <v:h position="#0,#1" xrange="0,21600" yrange="0,10800"/>
                 </v:handles>
               </v:shapetype>
-              <v:shape id="Left Arrow 16" o:spid="_x0000_s1026" type="#_x0000_t66" style="position:absolute;margin-left:254.4pt;margin-top:36.5pt;width:16.2pt;height:25.2pt;z-index:251671040;visibility:visible;mso-wrap-style:square;mso-width-percent:0;mso-height-percent:0;mso-wrap-distance-left:9pt;mso-wrap-distance-top:0;mso-wrap-distance-right:9pt;mso-wrap-distance-bottom:0;mso-position-horizontal:absolute;mso-position-horizontal-relative:text;mso-position-vertical:absolute;mso-position-vertical-relative:text;mso-width-percent:0;mso-height-percent:0;mso-width-relative:margin;mso-height-relative:margin;v-text-anchor:middle" o:gfxdata="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" adj="10800" fillcolor="white [3201]" strokecolor="#70ad47 [3209]" strokeweight="1pt"/>
+              <v:shape id="Left Arrow 16" o:spid="_x0000_s1026" type="#_x0000_t66" style="position:absolute;margin-left:254.4pt;margin-top:36.5pt;width:16.2pt;height:25.2pt;z-index:251669513;visibility:visible;mso-wrap-style:square;mso-width-percent:0;mso-height-percent:0;mso-wrap-distance-left:9pt;mso-wrap-distance-top:0;mso-wrap-distance-right:9pt;mso-wrap-distance-bottom:0;mso-position-horizontal:absolute;mso-position-horizontal-relative:text;mso-position-vertical:absolute;mso-position-vertical-relative:text;mso-width-percent:0;mso-height-percent:0;mso-width-relative:margin;mso-height-relative:margin;v-text-anchor:middle" o:gfxdata="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" adj="10800" fillcolor="white [3201]" strokecolor="#70ad47 [3209]" strokeweight="1pt"/>
             </w:pict>
           </mc:Fallback>
         </mc:AlternateContent>
@@ -1708,7 +1699,7 @@
         <mc:AlternateContent>
           <mc:Choice Requires="wps">
             <w:drawing>
-              <wp:anchor distT="0" distB="0" distL="114300" distR="114300" simplePos="0" relativeHeight="251664896" behindDoc="0" locked="0" layoutInCell="1" allowOverlap="1" wp14:anchorId="631E286B" wp14:editId="49199727">
+              <wp:anchor distT="0" distB="0" distL="114300" distR="114300" simplePos="0" relativeHeight="251667465" behindDoc="0" locked="0" layoutInCell="1" allowOverlap="1" wp14:anchorId="631E286B" wp14:editId="49199727">
                 <wp:simplePos x="0" y="0"/>
                 <wp:positionH relativeFrom="column">
                   <wp:posOffset>1691640</wp:posOffset>
@@ -1768,7 +1759,7 @@
           </mc:Choice>
           <mc:Fallback>
             <w:pict>
-              <v:shape w14:anchorId="6C88949F" id="Left Arrow 11" o:spid="_x0000_s1026" type="#_x0000_t66" style="position:absolute;margin-left:133.2pt;margin-top:36.5pt;width:16.2pt;height:25.2pt;z-index:251664896;visibility:visible;mso-wrap-style:square;mso-width-percent:0;mso-height-percent:0;mso-wrap-distance-left:9pt;mso-wrap-distance-top:0;mso-wrap-distance-right:9pt;mso-wrap-distance-bottom:0;mso-position-horizontal:absolute;mso-position-horizontal-relative:text;mso-position-vertical:absolute;mso-position-vertical-relative:text;mso-width-percent:0;mso-height-percent:0;mso-width-relative:margin;mso-height-relative:margin;v-text-anchor:middle" o:gfxdata="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" adj="10800" fillcolor="white [3201]" strokecolor="#70ad47 [3209]" strokeweight="1pt"/>
+              <v:shape w14:anchorId="2845B7CB" id="Left Arrow 11" o:spid="_x0000_s1026" type="#_x0000_t66" style="position:absolute;margin-left:133.2pt;margin-top:36.5pt;width:16.2pt;height:25.2pt;z-index:251667465;visibility:visible;mso-wrap-style:square;mso-width-percent:0;mso-height-percent:0;mso-wrap-distance-left:9pt;mso-wrap-distance-top:0;mso-wrap-distance-right:9pt;mso-wrap-distance-bottom:0;mso-position-horizontal:absolute;mso-position-horizontal-relative:text;mso-position-vertical:absolute;mso-position-vertical-relative:text;mso-width-percent:0;mso-height-percent:0;mso-width-relative:margin;mso-height-relative:margin;v-text-anchor:middle" o:gfxdata="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" adj="10800" fillcolor="white [3201]" strokecolor="#70ad47 [3209]" strokeweight="1pt"/>
             </w:pict>
           </mc:Fallback>
         </mc:AlternateContent>
@@ -1786,7 +1777,7 @@
             <wp:cNvGraphicFramePr/>
             <a:graphic xmlns:a="http://schemas.openxmlformats.org/drawingml/2006/main">
               <a:graphicData uri="http://schemas.openxmlformats.org/drawingml/2006/diagram">
-                <dgm:relIds xmlns:dgm="http://schemas.openxmlformats.org/drawingml/2006/diagram" xmlns:r="http://schemas.openxmlformats.org/officeDocument/2006/relationships" r:dm="rId10" r:lo="rId11" r:qs="rId12" r:cs="rId13"/>
+                <dgm:relIds xmlns:dgm="http://schemas.openxmlformats.org/drawingml/2006/diagram" xmlns:r="http://schemas.openxmlformats.org/officeDocument/2006/relationships" r:dm="rId11" r:lo="rId12" r:qs="rId13" r:cs="rId14"/>
               </a:graphicData>
             </a:graphic>
           </wp:inline>
@@ -1803,14 +1794,14 @@
           <w:lang w:val="en-SG" w:eastAsia="zh-CN"/>
         </w:rPr>
         <w:drawing>
-          <wp:inline distT="0" distB="0" distL="0" distR="0" wp14:anchorId="7E3A44A8" wp14:editId="159A8A2D">
-            <wp:extent cx="4462780" cy="541020"/>
-            <wp:effectExtent l="0" t="0" r="13970" b="49530"/>
+          <wp:inline distT="0" distB="0" distL="0" distR="0" wp14:anchorId="7E3A44A8" wp14:editId="5FF57537">
+            <wp:extent cx="4541520" cy="541020"/>
+            <wp:effectExtent l="0" t="0" r="11430" b="49530"/>
             <wp:docPr id="18" name="Diagram 18"/>
             <wp:cNvGraphicFramePr/>
             <a:graphic xmlns:a="http://schemas.openxmlformats.org/drawingml/2006/main">
               <a:graphicData uri="http://schemas.openxmlformats.org/drawingml/2006/diagram">
-                <dgm:relIds xmlns:dgm="http://schemas.openxmlformats.org/drawingml/2006/diagram" xmlns:r="http://schemas.openxmlformats.org/officeDocument/2006/relationships" r:dm="rId15" r:lo="rId16" r:qs="rId17" r:cs="rId18"/>
+                <dgm:relIds xmlns:dgm="http://schemas.openxmlformats.org/drawingml/2006/diagram" xmlns:r="http://schemas.openxmlformats.org/officeDocument/2006/relationships" r:dm="rId16" r:lo="rId17" r:qs="rId18" r:cs="rId19"/>
               </a:graphicData>
             </a:graphic>
           </wp:inline>
@@ -1851,6 +1842,7 @@
     <w:p/>
     <w:p>
       <w:r>
+        <w:lastRenderedPageBreak/>
         <w:tab/>
         <w:t>The DQN Agent connects th</w:t>
       </w:r>
@@ -1968,8 +1960,6 @@
       <w:r>
         <w:t>s</w:t>
       </w:r>
-      <w:bookmarkStart w:id="0" w:name="_GoBack"/>
-      <w:bookmarkEnd w:id="0"/>
       <w:r>
         <w:t>,</w:t>
       </w:r>
@@ -2000,9 +1990,9 @@
           <w:lang w:val="en-SG" w:eastAsia="zh-CN"/>
         </w:rPr>
         <w:drawing>
-          <wp:inline distT="0" distB="0" distL="0" distR="0" wp14:anchorId="33A36BD0" wp14:editId="59B0C566">
-            <wp:extent cx="2451645" cy="2770406"/>
-            <wp:effectExtent l="0" t="0" r="6350" b="0"/>
+          <wp:inline distT="0" distB="0" distL="0" distR="0" wp14:anchorId="33A36BD0" wp14:editId="6B843368">
+            <wp:extent cx="2130866" cy="2407920"/>
+            <wp:effectExtent l="0" t="0" r="3175" b="0"/>
             <wp:docPr id="17" name="Picture 17"/>
             <wp:cNvGraphicFramePr>
               <a:graphicFrameLocks xmlns:a="http://schemas.openxmlformats.org/drawingml/2006/main" noChangeAspect="1"/>
@@ -2015,7 +2005,7 @@
                     <pic:cNvPicPr/>
                   </pic:nvPicPr>
                   <pic:blipFill>
-                    <a:blip r:embed="rId20"/>
+                    <a:blip r:embed="rId21"/>
                     <a:stretch>
                       <a:fillRect/>
                     </a:stretch>
@@ -2023,7 +2013,7 @@
                   <pic:spPr>
                     <a:xfrm>
                       <a:off x="0" y="0"/>
-                      <a:ext cx="2460778" cy="2780726"/>
+                      <a:ext cx="2143552" cy="2422255"/>
                     </a:xfrm>
                     <a:prstGeom prst="rect">
                       <a:avLst/>
@@ -2118,27 +2108,24 @@
           <w:noProof/>
         </w:rPr>
       </w:pPr>
-    </w:p>
-    <w:p>
-      <w:pPr>
+      <w:r>
         <w:rPr>
           <w:noProof/>
         </w:rPr>
-      </w:pPr>
-    </w:p>
-    <w:p>
-      <w:pPr>
+        <w:t xml:space="preserve">4.1.1 </w:t>
+      </w:r>
+      <w:r>
         <w:rPr>
           <w:noProof/>
         </w:rPr>
-      </w:pPr>
-    </w:p>
-    <w:p>
-      <w:pPr>
+        <w:t xml:space="preserve">Kernel Initialization </w:t>
+      </w:r>
+      <w:r>
         <w:rPr>
           <w:noProof/>
         </w:rPr>
-      </w:pPr>
+        <w:t>Parameter</w:t>
+      </w:r>
     </w:p>
     <w:p>
       <w:pPr>
@@ -2146,55 +2133,49 @@
           <w:noProof/>
         </w:rPr>
       </w:pPr>
-    </w:p>
-    <w:p>
-      <w:pPr>
+      <w:r>
         <w:rPr>
           <w:noProof/>
         </w:rPr>
-      </w:pPr>
-    </w:p>
-    <w:p>
-      <w:pPr>
+        <w:tab/>
+        <w:t xml:space="preserve">The </w:t>
+      </w:r>
+      <w:r>
         <w:rPr>
           <w:noProof/>
         </w:rPr>
-      </w:pPr>
-    </w:p>
-    <w:p>
-      <w:pPr>
+        <w:t>kernel initalization</w:t>
+      </w:r>
+      <w:r>
         <w:rPr>
           <w:noProof/>
         </w:rPr>
-      </w:pPr>
-    </w:p>
-    <w:p>
-      <w:pPr>
+        <w:t xml:space="preserve"> was</w:t>
+      </w:r>
+      <w:r>
         <w:rPr>
           <w:noProof/>
         </w:rPr>
-      </w:pPr>
-    </w:p>
-    <w:p>
-      <w:pPr>
+        <w:t xml:space="preserve"> changed to “HE”</w:t>
+      </w:r>
+      <w:r>
         <w:rPr>
           <w:noProof/>
         </w:rPr>
-      </w:pPr>
-    </w:p>
-    <w:p>
-      <w:pPr>
+        <w:t xml:space="preserve"> normalization, but the training results did not change much. As shown below, the game awards are most below 6 </w:t>
+      </w:r>
+      <w:r>
         <w:rPr>
           <w:noProof/>
         </w:rPr>
-      </w:pPr>
-    </w:p>
-    <w:p>
-      <w:pPr>
+        <w:t>during</w:t>
+      </w:r>
+      <w:r>
         <w:rPr>
           <w:noProof/>
         </w:rPr>
-      </w:pPr>
+        <w:t xml:space="preserve"> training.</w:t>
+      </w:r>
     </w:p>
     <w:p>
       <w:pPr>
@@ -2202,6 +2183,702 @@
           <w:noProof/>
         </w:rPr>
       </w:pPr>
+    </w:p>
+    <w:p>
+      <w:pPr>
+        <w:jc w:val="center"/>
+        <w:rPr>
+          <w:noProof/>
+        </w:rPr>
+      </w:pPr>
+      <w:r>
+        <w:rPr>
+          <w:noProof/>
+          <w:lang w:val="en-SG" w:eastAsia="zh-CN"/>
+        </w:rPr>
+        <w:drawing>
+          <wp:inline distT="0" distB="0" distL="0" distR="0" wp14:anchorId="209436E6" wp14:editId="647F56C7">
+            <wp:extent cx="2371725" cy="1906810"/>
+            <wp:effectExtent l="0" t="0" r="0" b="0"/>
+            <wp:docPr id="6" name="Picture 6"/>
+            <wp:cNvGraphicFramePr>
+              <a:graphicFrameLocks xmlns:a="http://schemas.openxmlformats.org/drawingml/2006/main" noChangeAspect="1"/>
+            </wp:cNvGraphicFramePr>
+            <a:graphic xmlns:a="http://schemas.openxmlformats.org/drawingml/2006/main">
+              <a:graphicData uri="http://schemas.openxmlformats.org/drawingml/2006/picture">
+                <pic:pic xmlns:pic="http://schemas.openxmlformats.org/drawingml/2006/picture">
+                  <pic:nvPicPr>
+                    <pic:cNvPr id="1" name=""/>
+                    <pic:cNvPicPr/>
+                  </pic:nvPicPr>
+                  <pic:blipFill>
+                    <a:blip r:embed="rId22"/>
+                    <a:stretch>
+                      <a:fillRect/>
+                    </a:stretch>
+                  </pic:blipFill>
+                  <pic:spPr>
+                    <a:xfrm>
+                      <a:off x="0" y="0"/>
+                      <a:ext cx="2380428" cy="1913807"/>
+                    </a:xfrm>
+                    <a:prstGeom prst="rect">
+                      <a:avLst/>
+                    </a:prstGeom>
+                  </pic:spPr>
+                </pic:pic>
+              </a:graphicData>
+            </a:graphic>
+          </wp:inline>
+        </w:drawing>
+      </w:r>
+    </w:p>
+    <w:p>
+      <w:pPr>
+        <w:jc w:val="center"/>
+        <w:rPr>
+          <w:b/>
+          <w:noProof/>
+        </w:rPr>
+      </w:pPr>
+      <w:r>
+        <w:rPr>
+          <w:b/>
+          <w:noProof/>
+        </w:rPr>
+        <w:t>Fig 4-2 Kernel Initialization He Normalization</w:t>
+      </w:r>
+    </w:p>
+    <w:p>
+      <w:pPr>
+        <w:rPr>
+          <w:noProof/>
+        </w:rPr>
+      </w:pPr>
+    </w:p>
+    <w:p>
+      <w:pPr>
+        <w:rPr>
+          <w:noProof/>
+        </w:rPr>
+      </w:pPr>
+      <w:r>
+        <w:rPr>
+          <w:noProof/>
+        </w:rPr>
+        <w:lastRenderedPageBreak/>
+        <w:t>4.1.2 DQN Agent T</w:t>
+      </w:r>
+      <w:r>
+        <w:rPr>
+          <w:noProof/>
+        </w:rPr>
+        <w:t>arget</w:t>
+      </w:r>
+      <w:r>
+        <w:rPr>
+          <w:noProof/>
+        </w:rPr>
+        <w:t xml:space="preserve"> M</w:t>
+      </w:r>
+      <w:r>
+        <w:rPr>
+          <w:noProof/>
+        </w:rPr>
+        <w:t>odel</w:t>
+      </w:r>
+      <w:r>
+        <w:rPr>
+          <w:noProof/>
+        </w:rPr>
+        <w:t xml:space="preserve"> U</w:t>
+      </w:r>
+      <w:r>
+        <w:rPr>
+          <w:noProof/>
+        </w:rPr>
+        <w:t>pdate</w:t>
+      </w:r>
+    </w:p>
+    <w:p>
+      <w:pPr>
+        <w:rPr>
+          <w:noProof/>
+        </w:rPr>
+      </w:pPr>
+      <w:r>
+        <w:rPr>
+          <w:noProof/>
+        </w:rPr>
+        <w:tab/>
+        <w:t xml:space="preserve">This </w:t>
+      </w:r>
+      <w:r>
+        <w:rPr>
+          <w:noProof/>
+        </w:rPr>
+        <w:t xml:space="preserve">controls how often the </w:t>
+      </w:r>
+      <w:r>
+        <w:rPr>
+          <w:noProof/>
+        </w:rPr>
+        <w:t xml:space="preserve">DQN network </w:t>
+      </w:r>
+      <w:r>
+        <w:rPr>
+          <w:noProof/>
+        </w:rPr>
+        <w:t>is updated.</w:t>
+      </w:r>
+      <w:r>
+        <w:rPr>
+          <w:noProof/>
+        </w:rPr>
+        <w:t xml:space="preserve"> But after changed from 0.01 to 1000, the final testing results did not change much which are shown below.</w:t>
+      </w:r>
+    </w:p>
+    <w:p>
+      <w:pPr>
+        <w:rPr>
+          <w:noProof/>
+        </w:rPr>
+      </w:pPr>
+    </w:p>
+    <w:p>
+      <w:pPr>
+        <w:jc w:val="center"/>
+        <w:rPr>
+          <w:noProof/>
+        </w:rPr>
+      </w:pPr>
+      <w:r>
+        <w:rPr>
+          <w:noProof/>
+          <w:lang w:val="en-SG" w:eastAsia="zh-CN"/>
+        </w:rPr>
+        <w:drawing>
+          <wp:inline distT="0" distB="0" distL="0" distR="0" wp14:anchorId="0E4901EC" wp14:editId="5DD9456D">
+            <wp:extent cx="2018030" cy="2388598"/>
+            <wp:effectExtent l="0" t="0" r="1270" b="0"/>
+            <wp:docPr id="20" name="Picture 20"/>
+            <wp:cNvGraphicFramePr>
+              <a:graphicFrameLocks xmlns:a="http://schemas.openxmlformats.org/drawingml/2006/main" noChangeAspect="1"/>
+            </wp:cNvGraphicFramePr>
+            <a:graphic xmlns:a="http://schemas.openxmlformats.org/drawingml/2006/main">
+              <a:graphicData uri="http://schemas.openxmlformats.org/drawingml/2006/picture">
+                <pic:pic xmlns:pic="http://schemas.openxmlformats.org/drawingml/2006/picture">
+                  <pic:nvPicPr>
+                    <pic:cNvPr id="1" name=""/>
+                    <pic:cNvPicPr/>
+                  </pic:nvPicPr>
+                  <pic:blipFill>
+                    <a:blip r:embed="rId23"/>
+                    <a:stretch>
+                      <a:fillRect/>
+                    </a:stretch>
+                  </pic:blipFill>
+                  <pic:spPr>
+                    <a:xfrm>
+                      <a:off x="0" y="0"/>
+                      <a:ext cx="2041390" cy="2416247"/>
+                    </a:xfrm>
+                    <a:prstGeom prst="rect">
+                      <a:avLst/>
+                    </a:prstGeom>
+                  </pic:spPr>
+                </pic:pic>
+              </a:graphicData>
+            </a:graphic>
+          </wp:inline>
+        </w:drawing>
+      </w:r>
+    </w:p>
+    <w:p>
+      <w:pPr>
+        <w:jc w:val="center"/>
+        <w:rPr>
+          <w:b/>
+          <w:noProof/>
+        </w:rPr>
+      </w:pPr>
+      <w:r>
+        <w:rPr>
+          <w:b/>
+          <w:noProof/>
+        </w:rPr>
+        <w:t xml:space="preserve">Fig 4-3 </w:t>
+      </w:r>
+      <w:r>
+        <w:rPr>
+          <w:b/>
+          <w:noProof/>
+        </w:rPr>
+        <w:t>Target Model Update Parameter</w:t>
+      </w:r>
+    </w:p>
+    <w:p>
+      <w:pPr>
+        <w:rPr>
+          <w:noProof/>
+        </w:rPr>
+      </w:pPr>
+    </w:p>
+    <w:p>
+      <w:pPr>
+        <w:rPr>
+          <w:noProof/>
+        </w:rPr>
+      </w:pPr>
+      <w:r>
+        <w:rPr>
+          <w:noProof/>
+        </w:rPr>
+        <w:t xml:space="preserve">4.1.2 </w:t>
+      </w:r>
+      <w:r>
+        <w:rPr>
+          <w:noProof/>
+        </w:rPr>
+        <w:t>Dueling Networks</w:t>
+      </w:r>
+    </w:p>
+    <w:p>
+      <w:pPr>
+        <w:rPr>
+          <w:noProof/>
+        </w:rPr>
+      </w:pPr>
+      <w:r>
+        <w:rPr>
+          <w:noProof/>
+        </w:rPr>
+        <w:tab/>
+      </w:r>
+    </w:p>
+    <w:p>
+      <w:pPr>
+        <w:rPr>
+          <w:noProof/>
+        </w:rPr>
+      </w:pPr>
+    </w:p>
+    <w:p>
+      <w:pPr>
+        <w:rPr>
+          <w:noProof/>
+        </w:rPr>
+      </w:pPr>
+    </w:p>
+    <w:p>
+      <w:pPr>
+        <w:rPr>
+          <w:noProof/>
+        </w:rPr>
+      </w:pPr>
+    </w:p>
+    <w:p>
+      <w:pPr>
+        <w:rPr>
+          <w:noProof/>
+        </w:rPr>
+      </w:pPr>
+      <w:r>
+        <w:rPr>
+          <w:noProof/>
+        </w:rPr>
+        <w:t>4.1.3 Policy</w:t>
+      </w:r>
+    </w:p>
+    <w:p>
+      <w:pPr>
+        <w:rPr>
+          <w:noProof/>
+        </w:rPr>
+      </w:pPr>
+    </w:p>
+    <w:p>
+      <w:pPr>
+        <w:rPr>
+          <w:noProof/>
+        </w:rPr>
+      </w:pPr>
+      <w:r>
+        <w:rPr>
+          <w:noProof/>
+        </w:rPr>
+        <w:tab/>
+        <w:t>The policy makes the signi</w:t>
+      </w:r>
+      <w:r>
+        <w:rPr>
+          <w:noProof/>
+        </w:rPr>
+        <w:t>ficant differents as shown in Fig 4-4</w:t>
+      </w:r>
+      <w:r>
+        <w:rPr>
+          <w:noProof/>
+        </w:rPr>
+        <w:t xml:space="preserve">. This was </w:t>
+      </w:r>
+      <w:r>
+        <w:rPr>
+          <w:noProof/>
+        </w:rPr>
+        <w:t>training</w:t>
+      </w:r>
+      <w:r>
+        <w:rPr>
+          <w:noProof/>
+        </w:rPr>
+        <w:t xml:space="preserve"> </w:t>
+      </w:r>
+      <w:r>
+        <w:rPr>
+          <w:noProof/>
+        </w:rPr>
+        <w:t>results when using E</w:t>
+      </w:r>
+      <w:r>
+        <w:rPr>
+          <w:noProof/>
+        </w:rPr>
+        <w:t xml:space="preserve">psilon </w:t>
+      </w:r>
+      <w:r>
+        <w:rPr>
+          <w:noProof/>
+        </w:rPr>
+        <w:t>G</w:t>
+      </w:r>
+      <w:r>
+        <w:rPr>
+          <w:noProof/>
+        </w:rPr>
+        <w:t xml:space="preserve">reedy </w:t>
+      </w:r>
+      <w:r>
+        <w:rPr>
+          <w:noProof/>
+        </w:rPr>
+        <w:t>S</w:t>
+      </w:r>
+      <w:r>
+        <w:rPr>
+          <w:noProof/>
+        </w:rPr>
+        <w:t xml:space="preserve">trategy with </w:t>
+      </w:r>
+      <w:r>
+        <w:rPr>
+          <w:noProof/>
+        </w:rPr>
+        <w:t>A</w:t>
+      </w:r>
+      <w:r>
+        <w:rPr>
+          <w:noProof/>
+        </w:rPr>
+        <w:t xml:space="preserve">nnealing </w:t>
+      </w:r>
+      <w:r>
+        <w:rPr>
+          <w:noProof/>
+        </w:rPr>
+        <w:t>policy.</w:t>
+      </w:r>
+      <w:r>
+        <w:rPr>
+          <w:noProof/>
+        </w:rPr>
+        <w:t xml:space="preserve"> And the training results when using </w:t>
+      </w:r>
+      <w:r>
+        <w:rPr>
+          <w:noProof/>
+        </w:rPr>
+        <w:t>Boltzmann Q Policy</w:t>
+      </w:r>
+      <w:r>
+        <w:rPr>
+          <w:noProof/>
+        </w:rPr>
+        <w:t xml:space="preserve"> was shown in Fig 4-5.</w:t>
+      </w:r>
+    </w:p>
+    <w:p>
+      <w:pPr>
+        <w:rPr>
+          <w:noProof/>
+        </w:rPr>
+      </w:pPr>
+    </w:p>
+    <w:p>
+      <w:pPr>
+        <w:jc w:val="center"/>
+        <w:rPr>
+          <w:noProof/>
+        </w:rPr>
+      </w:pPr>
+      <w:r>
+        <w:rPr>
+          <w:noProof/>
+          <w:lang w:val="en-SG" w:eastAsia="zh-CN"/>
+        </w:rPr>
+        <w:drawing>
+          <wp:inline distT="0" distB="0" distL="0" distR="0" wp14:anchorId="33E801C2" wp14:editId="1105C786">
+            <wp:extent cx="3822700" cy="2978943"/>
+            <wp:effectExtent l="0" t="0" r="6350" b="0"/>
+            <wp:docPr id="21" name="Picture 21"/>
+            <wp:cNvGraphicFramePr>
+              <a:graphicFrameLocks xmlns:a="http://schemas.openxmlformats.org/drawingml/2006/main" noChangeAspect="1"/>
+            </wp:cNvGraphicFramePr>
+            <a:graphic xmlns:a="http://schemas.openxmlformats.org/drawingml/2006/main">
+              <a:graphicData uri="http://schemas.openxmlformats.org/drawingml/2006/picture">
+                <pic:pic xmlns:pic="http://schemas.openxmlformats.org/drawingml/2006/picture">
+                  <pic:nvPicPr>
+                    <pic:cNvPr id="1" name=""/>
+                    <pic:cNvPicPr/>
+                  </pic:nvPicPr>
+                  <pic:blipFill>
+                    <a:blip r:embed="rId24"/>
+                    <a:stretch>
+                      <a:fillRect/>
+                    </a:stretch>
+                  </pic:blipFill>
+                  <pic:spPr>
+                    <a:xfrm>
+                      <a:off x="0" y="0"/>
+                      <a:ext cx="3830313" cy="2984875"/>
+                    </a:xfrm>
+                    <a:prstGeom prst="rect">
+                      <a:avLst/>
+                    </a:prstGeom>
+                  </pic:spPr>
+                </pic:pic>
+              </a:graphicData>
+            </a:graphic>
+          </wp:inline>
+        </w:drawing>
+      </w:r>
+    </w:p>
+    <w:p>
+      <w:pPr>
+        <w:jc w:val="center"/>
+        <w:rPr>
+          <w:b/>
+          <w:noProof/>
+        </w:rPr>
+      </w:pPr>
+      <w:r>
+        <w:rPr>
+          <w:b/>
+          <w:noProof/>
+        </w:rPr>
+        <w:t>Fig 4-4 Annealing Epsilon Greedy Policy</w:t>
+      </w:r>
+    </w:p>
+    <w:p>
+      <w:pPr>
+        <w:rPr>
+          <w:noProof/>
+        </w:rPr>
+      </w:pPr>
+    </w:p>
+    <w:p>
+      <w:pPr>
+        <w:jc w:val="center"/>
+        <w:rPr>
+          <w:noProof/>
+        </w:rPr>
+      </w:pPr>
+      <w:r>
+        <w:rPr>
+          <w:noProof/>
+        </w:rPr>
+        <w:tab/>
+      </w:r>
+      <w:r>
+        <w:rPr>
+          <w:noProof/>
+          <w:lang w:val="en-SG" w:eastAsia="zh-CN"/>
+        </w:rPr>
+        <w:drawing>
+          <wp:inline distT="0" distB="0" distL="0" distR="0" wp14:anchorId="32679C2C" wp14:editId="207AF503">
+            <wp:extent cx="3778216" cy="3037594"/>
+            <wp:effectExtent l="0" t="0" r="0" b="0"/>
+            <wp:docPr id="22" name="Picture 22"/>
+            <wp:cNvGraphicFramePr>
+              <a:graphicFrameLocks xmlns:a="http://schemas.openxmlformats.org/drawingml/2006/main" noChangeAspect="1"/>
+            </wp:cNvGraphicFramePr>
+            <a:graphic xmlns:a="http://schemas.openxmlformats.org/drawingml/2006/main">
+              <a:graphicData uri="http://schemas.openxmlformats.org/drawingml/2006/picture">
+                <pic:pic xmlns:pic="http://schemas.openxmlformats.org/drawingml/2006/picture">
+                  <pic:nvPicPr>
+                    <pic:cNvPr id="1" name=""/>
+                    <pic:cNvPicPr/>
+                  </pic:nvPicPr>
+                  <pic:blipFill>
+                    <a:blip r:embed="rId22"/>
+                    <a:stretch>
+                      <a:fillRect/>
+                    </a:stretch>
+                  </pic:blipFill>
+                  <pic:spPr>
+                    <a:xfrm>
+                      <a:off x="0" y="0"/>
+                      <a:ext cx="3833765" cy="3082254"/>
+                    </a:xfrm>
+                    <a:prstGeom prst="rect">
+                      <a:avLst/>
+                    </a:prstGeom>
+                  </pic:spPr>
+                </pic:pic>
+              </a:graphicData>
+            </a:graphic>
+          </wp:inline>
+        </w:drawing>
+      </w:r>
+    </w:p>
+    <w:p>
+      <w:pPr>
+        <w:jc w:val="center"/>
+        <w:rPr>
+          <w:b/>
+          <w:noProof/>
+        </w:rPr>
+      </w:pPr>
+      <w:r>
+        <w:rPr>
+          <w:b/>
+          <w:noProof/>
+        </w:rPr>
+        <w:t>F</w:t>
+      </w:r>
+      <w:r>
+        <w:rPr>
+          <w:b/>
+          <w:noProof/>
+        </w:rPr>
+        <w:t>ig 4-5</w:t>
+      </w:r>
+      <w:r>
+        <w:rPr>
+          <w:b/>
+          <w:noProof/>
+        </w:rPr>
+        <w:t xml:space="preserve"> </w:t>
+      </w:r>
+      <w:r>
+        <w:rPr>
+          <w:b/>
+          <w:noProof/>
+        </w:rPr>
+        <w:t>Boltzmann Q Policy</w:t>
+      </w:r>
+    </w:p>
+    <w:p>
+      <w:pPr>
+        <w:rPr>
+          <w:noProof/>
+        </w:rPr>
+      </w:pPr>
+    </w:p>
+    <w:p>
+      <w:pPr>
+        <w:jc w:val="center"/>
+        <w:rPr>
+          <w:noProof/>
+        </w:rPr>
+      </w:pPr>
+      <w:r>
+        <w:rPr>
+          <w:noProof/>
+          <w:lang w:val="en-SG" w:eastAsia="zh-CN"/>
+        </w:rPr>
+        <w:drawing>
+          <wp:inline distT="0" distB="0" distL="0" distR="0" wp14:anchorId="5F5D4DC1" wp14:editId="3FB849B0">
+            <wp:extent cx="2853690" cy="3016961"/>
+            <wp:effectExtent l="0" t="0" r="3810" b="0"/>
+            <wp:docPr id="23" name="Picture 23"/>
+            <wp:cNvGraphicFramePr>
+              <a:graphicFrameLocks xmlns:a="http://schemas.openxmlformats.org/drawingml/2006/main" noChangeAspect="1"/>
+            </wp:cNvGraphicFramePr>
+            <a:graphic xmlns:a="http://schemas.openxmlformats.org/drawingml/2006/main">
+              <a:graphicData uri="http://schemas.openxmlformats.org/drawingml/2006/picture">
+                <pic:pic xmlns:pic="http://schemas.openxmlformats.org/drawingml/2006/picture">
+                  <pic:nvPicPr>
+                    <pic:cNvPr id="1" name=""/>
+                    <pic:cNvPicPr/>
+                  </pic:nvPicPr>
+                  <pic:blipFill>
+                    <a:blip r:embed="rId25"/>
+                    <a:stretch>
+                      <a:fillRect/>
+                    </a:stretch>
+                  </pic:blipFill>
+                  <pic:spPr>
+                    <a:xfrm>
+                      <a:off x="0" y="0"/>
+                      <a:ext cx="2861789" cy="3025523"/>
+                    </a:xfrm>
+                    <a:prstGeom prst="rect">
+                      <a:avLst/>
+                    </a:prstGeom>
+                  </pic:spPr>
+                </pic:pic>
+              </a:graphicData>
+            </a:graphic>
+          </wp:inline>
+        </w:drawing>
+      </w:r>
+      <w:bookmarkStart w:id="0" w:name="_GoBack"/>
+      <w:bookmarkEnd w:id="0"/>
+    </w:p>
+    <w:p>
+      <w:pPr>
+        <w:jc w:val="center"/>
+        <w:rPr>
+          <w:b/>
+          <w:noProof/>
+        </w:rPr>
+      </w:pPr>
+      <w:r>
+        <w:rPr>
+          <w:b/>
+          <w:noProof/>
+        </w:rPr>
+        <w:t>F</w:t>
+      </w:r>
+      <w:r>
+        <w:rPr>
+          <w:b/>
+          <w:noProof/>
+        </w:rPr>
+        <w:t>ig 4-6</w:t>
+      </w:r>
+      <w:r>
+        <w:rPr>
+          <w:b/>
+          <w:noProof/>
+        </w:rPr>
+        <w:t xml:space="preserve"> </w:t>
+      </w:r>
+      <w:r>
+        <w:rPr>
+          <w:b/>
+          <w:noProof/>
+        </w:rPr>
+        <w:t xml:space="preserve">Testing </w:t>
+      </w:r>
+      <w:r>
+        <w:rPr>
+          <w:b/>
+          <w:noProof/>
+        </w:rPr>
+        <w:t>Annealing Epsilon Greedy Policy</w:t>
+      </w:r>
     </w:p>
     <w:p>
       <w:pPr>
@@ -2307,43 +2984,7 @@
         <w:tab/>
       </w:r>
       <w:r>
-        <w:t xml:space="preserve">The </w:t>
-      </w:r>
-      <w:r>
-        <w:t xml:space="preserve">Breakout RL system </w:t>
-      </w:r>
-      <w:r>
-        <w:t xml:space="preserve">is proved to be able to </w:t>
-      </w:r>
-      <w:r>
-        <w:t>learn play</w:t>
-      </w:r>
-      <w:r>
-        <w:t>ing</w:t>
-      </w:r>
-      <w:r>
-        <w:t xml:space="preserve"> the game</w:t>
-      </w:r>
-      <w:r>
-        <w:t xml:space="preserve"> with DQN network</w:t>
-      </w:r>
-      <w:r>
-        <w:t xml:space="preserve">. Even its award marks </w:t>
-      </w:r>
-      <w:r>
-        <w:t>were</w:t>
-      </w:r>
-      <w:r>
-        <w:t xml:space="preserve"> not high, but it showed the DQN system was able to learn to play the game itself by </w:t>
-      </w:r>
-      <w:r>
-        <w:t xml:space="preserve">learning from the game screen images and </w:t>
-      </w:r>
-      <w:r>
-        <w:t>interacting with the game environment.</w:t>
-      </w:r>
-      <w:r>
-        <w:t xml:space="preserve"> Therefore, it provides the general solution to the similar real-world problem, </w:t>
+        <w:t xml:space="preserve">The Breakout RL system is proved to be able to learn playing the game with DQN network. Even its award marks were not high, but it showed the DQN system was able to learn to play the game itself by learning from the game screen images and interacting with the game environment. Therefore, it provides the general solution to the similar real-world problem, </w:t>
       </w:r>
       <w:r>
         <w:t>and shows the power of reinforcement learning.</w:t>
@@ -2399,7 +3040,49 @@
       </w:r>
     </w:p>
     <w:p/>
-    <w:p/>
+    <w:p>
+      <w:r>
+        <w:tab/>
+        <w:t xml:space="preserve">The learning time for 500, 000 episodes takes around 10 hours, and in order to achieve better results it will take 1, 000, 000 episodes or more. So the learning time is considerable long, and this is one of reasons we do not achieve high award marks due to the time constrain. </w:t>
+      </w:r>
+    </w:p>
+    <w:p>
+      <w:r>
+        <w:tab/>
+      </w:r>
+      <w:r>
+        <w:t xml:space="preserve">We also notice that in order to achieve the high marks, the specific technique for breakout game should be considered. E.g. the </w:t>
+      </w:r>
+      <w:r>
+        <w:t xml:space="preserve">passing the terminal state to the replay memory when a </w:t>
+      </w:r>
+      <w:r>
+        <w:t xml:space="preserve">player turn </w:t>
+      </w:r>
+      <w:r>
+        <w:t xml:space="preserve">is lost </w:t>
+      </w:r>
+      <w:r>
+        <w:t>will have huge difference based on the blog (</w:t>
+      </w:r>
+      <w:hyperlink r:id="rId26" w:history="1">
+        <w:r>
+          <w:rPr>
+            <w:rStyle w:val="Hyperlink"/>
+          </w:rPr>
+          <w:t>https://towardsdatascience.com/tutorial-double-deep-q-learning-with-dueling-network-architectures-4c1b3fb7f756</w:t>
+        </w:r>
+      </w:hyperlink>
+      <w:r>
+        <w:t>). So we did not try to perform this optimization due to time constrain.</w:t>
+      </w:r>
+    </w:p>
+    <w:p>
+      <w:r>
+        <w:tab/>
+        <w:t>Therefore, there still leaves the much improvement space for the Breakout RL system to enable it to achieve higher marks.</w:t>
+      </w:r>
+    </w:p>
     <w:p/>
     <w:p/>
     <w:p>
@@ -2914,6 +3597,7 @@
         </w:numPr>
       </w:pPr>
       <w:r>
+        <w:lastRenderedPageBreak/>
         <w:t>Main application for Breakout RL system</w:t>
       </w:r>
     </w:p>
@@ -2959,10 +3643,10 @@
       </w:r>
     </w:p>
     <w:sectPr>
-      <w:headerReference w:type="even" r:id="rId21"/>
-      <w:headerReference w:type="default" r:id="rId22"/>
-      <w:footerReference w:type="even" r:id="rId23"/>
-      <w:footerReference w:type="default" r:id="rId24"/>
+      <w:headerReference w:type="even" r:id="rId27"/>
+      <w:headerReference w:type="default" r:id="rId28"/>
+      <w:footerReference w:type="even" r:id="rId29"/>
+      <w:footerReference w:type="default" r:id="rId30"/>
       <w:pgSz w:w="11900" w:h="16840"/>
       <w:pgMar w:top="1440" w:right="1800" w:bottom="1440" w:left="1800" w:header="708" w:footer="708" w:gutter="0"/>
       <w:cols w:space="708"/>
@@ -3065,7 +3749,7 @@
         <w:rStyle w:val="PageNumber"/>
         <w:noProof/>
       </w:rPr>
-      <w:t>4</w:t>
+      <w:t>7</w:t>
     </w:r>
     <w:r>
       <w:rPr>
@@ -4977,6 +5661,17 @@
       <w:lang w:val="en-SG" w:eastAsia="zh-CN"/>
     </w:rPr>
   </w:style>
+  <w:style w:type="character" w:styleId="Hyperlink">
+    <w:name w:val="Hyperlink"/>
+    <w:basedOn w:val="DefaultParagraphFont"/>
+    <w:uiPriority w:val="99"/>
+    <w:unhideWhenUsed/>
+    <w:rsid w:val="003446DA"/>
+    <w:rPr>
+      <w:color w:val="0563C1" w:themeColor="hyperlink"/>
+      <w:u w:val="single"/>
+    </w:rPr>
+  </w:style>
 </w:styles>
 </file>
 
@@ -6731,6 +7426,13 @@
         </dgm:presLayoutVars>
       </dgm:prSet>
       <dgm:spPr/>
+      <dgm:t>
+        <a:bodyPr/>
+        <a:lstStyle/>
+        <a:p>
+          <a:endParaRPr lang="en-US"/>
+        </a:p>
+      </dgm:t>
     </dgm:pt>
     <dgm:pt modelId="{C14F295F-0384-4EF4-A87F-87BE28CF9EFB}" type="pres">
       <dgm:prSet presAssocID="{38B6090A-2560-4025-811D-2D4EB36FB63D}" presName="compositeNode" presStyleCnt="0">
@@ -6943,11 +7645,11 @@
     <dgm:cxn modelId="{60DE7EF1-F85A-420F-8381-49492860F31C}" srcId="{A7BB3D68-F59C-4426-B755-FEDC626A772E}" destId="{32E18F81-2FBF-429F-9195-67F1AEA764D3}" srcOrd="2" destOrd="0" parTransId="{D8110825-07C8-4C92-B4EA-F4BF2BA6F122}" sibTransId="{686C3095-170A-48A7-AAB9-A3419B13EBF1}"/>
     <dgm:cxn modelId="{5BEEA1AB-5B12-4F42-8537-E5ACB05E35C4}" type="presOf" srcId="{A7BB3D68-F59C-4426-B755-FEDC626A772E}" destId="{B57F2611-62A8-4984-AA7E-32C3C31588BC}" srcOrd="0" destOrd="0" presId="urn:microsoft.com/office/officeart/2005/8/layout/hProcess7"/>
     <dgm:cxn modelId="{B16778F3-C970-46DD-9C61-204C9B9D4ED3}" type="presOf" srcId="{55ACA492-27EF-4C82-B86B-7DF59C64F414}" destId="{AFE78CCB-1ED2-4C01-848C-AA3F1BADDFD9}" srcOrd="0" destOrd="0" presId="urn:microsoft.com/office/officeart/2005/8/layout/hProcess7"/>
+    <dgm:cxn modelId="{D637EE99-7512-4C29-AE9E-3A0A2038EC81}" type="presOf" srcId="{0A7958DD-19B1-4F73-A718-3884FF453819}" destId="{A8080502-9BA9-41CC-9FC7-E5AE33FBD90E}" srcOrd="0" destOrd="0" presId="urn:microsoft.com/office/officeart/2005/8/layout/hProcess7"/>
     <dgm:cxn modelId="{92C38989-A656-4F4B-A9E0-115B4B660525}" type="presOf" srcId="{38B6090A-2560-4025-811D-2D4EB36FB63D}" destId="{EE3E4E8B-EFE2-438A-8A5C-86A266D000D5}" srcOrd="1" destOrd="0" presId="urn:microsoft.com/office/officeart/2005/8/layout/hProcess7"/>
-    <dgm:cxn modelId="{D637EE99-7512-4C29-AE9E-3A0A2038EC81}" type="presOf" srcId="{0A7958DD-19B1-4F73-A718-3884FF453819}" destId="{A8080502-9BA9-41CC-9FC7-E5AE33FBD90E}" srcOrd="0" destOrd="0" presId="urn:microsoft.com/office/officeart/2005/8/layout/hProcess7"/>
     <dgm:cxn modelId="{03A83B6D-6396-4017-BEA8-116B539844B6}" srcId="{32E18F81-2FBF-429F-9195-67F1AEA764D3}" destId="{B4D575F9-2552-4F40-ADD0-476B5F701D74}" srcOrd="0" destOrd="0" parTransId="{8E5263BE-2F84-4E57-B891-E33EB44CED6A}" sibTransId="{D78F8FAE-DFC1-4486-954D-15A56BE0E3FB}"/>
+    <dgm:cxn modelId="{ADCF0151-539E-465F-804E-AC62156B68C4}" type="presOf" srcId="{32E18F81-2FBF-429F-9195-67F1AEA764D3}" destId="{0B170C3E-BAE2-431B-AB65-D313DBC99678}" srcOrd="1" destOrd="0" presId="urn:microsoft.com/office/officeart/2005/8/layout/hProcess7"/>
     <dgm:cxn modelId="{86677141-BABD-4926-BC34-F69F48EF4CE5}" srcId="{A7BB3D68-F59C-4426-B755-FEDC626A772E}" destId="{55ACA492-27EF-4C82-B86B-7DF59C64F414}" srcOrd="1" destOrd="0" parTransId="{A944C13F-40C7-4AB9-9517-264112744C6D}" sibTransId="{1A8925FA-33D2-4AF9-9251-134B785A2A60}"/>
-    <dgm:cxn modelId="{ADCF0151-539E-465F-804E-AC62156B68C4}" type="presOf" srcId="{32E18F81-2FBF-429F-9195-67F1AEA764D3}" destId="{0B170C3E-BAE2-431B-AB65-D313DBC99678}" srcOrd="1" destOrd="0" presId="urn:microsoft.com/office/officeart/2005/8/layout/hProcess7"/>
     <dgm:cxn modelId="{E7299689-A2E7-4300-A5FB-E542F03CE87B}" type="presParOf" srcId="{B57F2611-62A8-4984-AA7E-32C3C31588BC}" destId="{C14F295F-0384-4EF4-A87F-87BE28CF9EFB}" srcOrd="0" destOrd="0" presId="urn:microsoft.com/office/officeart/2005/8/layout/hProcess7"/>
     <dgm:cxn modelId="{6396191A-97CD-495D-AA6F-370E930CCB2B}" type="presParOf" srcId="{C14F295F-0384-4EF4-A87F-87BE28CF9EFB}" destId="{628CA6D2-EBB5-4F73-8D74-8C5516D9D223}" srcOrd="0" destOrd="0" presId="urn:microsoft.com/office/officeart/2005/8/layout/hProcess7"/>
     <dgm:cxn modelId="{361A24E9-2709-46C4-AE9B-1DFEA68254D4}" type="presParOf" srcId="{C14F295F-0384-4EF4-A87F-87BE28CF9EFB}" destId="{EE3E4E8B-EFE2-438A-8A5C-86A266D000D5}" srcOrd="1" destOrd="0" presId="urn:microsoft.com/office/officeart/2005/8/layout/hProcess7"/>
@@ -6977,7 +7679,7 @@
   <dgm:whole/>
   <dgm:extLst>
     <a:ext uri="http://schemas.microsoft.com/office/drawing/2008/diagram">
-      <dsp:dataModelExt xmlns:dsp="http://schemas.microsoft.com/office/drawing/2008/diagram" relId="rId14" minVer="http://schemas.openxmlformats.org/drawingml/2006/diagram"/>
+      <dsp:dataModelExt xmlns:dsp="http://schemas.microsoft.com/office/drawing/2008/diagram" relId="rId15" minVer="http://schemas.openxmlformats.org/drawingml/2006/diagram"/>
     </a:ext>
   </dgm:extLst>
 </dgm:dataModel>
@@ -7044,6 +7746,13 @@
         </dgm:presLayoutVars>
       </dgm:prSet>
       <dgm:spPr/>
+      <dgm:t>
+        <a:bodyPr/>
+        <a:lstStyle/>
+        <a:p>
+          <a:endParaRPr lang="en-US"/>
+        </a:p>
+      </dgm:t>
     </dgm:pt>
     <dgm:pt modelId="{485D785B-8475-4E2A-84D3-CEC8063E2A32}" type="pres">
       <dgm:prSet presAssocID="{BDD8BAC4-8298-41C1-A80F-421BE9EF6894}" presName="vertOne" presStyleCnt="0"/>
@@ -7071,8 +7780,8 @@
   </dgm:ptLst>
   <dgm:cxnLst>
     <dgm:cxn modelId="{4386E779-CECE-42FA-9233-65B832947396}" srcId="{049876B4-C950-45AF-8EF6-ACECB1CE1F33}" destId="{BDD8BAC4-8298-41C1-A80F-421BE9EF6894}" srcOrd="0" destOrd="0" parTransId="{9984F5C1-76B1-4B97-9F75-9B4820351C04}" sibTransId="{EF784984-D3CD-4C60-937B-6E7FB9914F92}"/>
+    <dgm:cxn modelId="{760C6806-E67C-4F07-B7DE-5144758580FE}" type="presOf" srcId="{049876B4-C950-45AF-8EF6-ACECB1CE1F33}" destId="{6051C50F-B84F-4402-94A0-7A7D09890235}" srcOrd="0" destOrd="0" presId="urn:microsoft.com/office/officeart/2005/8/layout/hierarchy4"/>
     <dgm:cxn modelId="{EF711238-ACE3-4735-9876-CEDE23ABC68F}" type="presOf" srcId="{BDD8BAC4-8298-41C1-A80F-421BE9EF6894}" destId="{A8ABD988-9BF0-45F4-944B-051F67A7118C}" srcOrd="0" destOrd="0" presId="urn:microsoft.com/office/officeart/2005/8/layout/hierarchy4"/>
-    <dgm:cxn modelId="{760C6806-E67C-4F07-B7DE-5144758580FE}" type="presOf" srcId="{049876B4-C950-45AF-8EF6-ACECB1CE1F33}" destId="{6051C50F-B84F-4402-94A0-7A7D09890235}" srcOrd="0" destOrd="0" presId="urn:microsoft.com/office/officeart/2005/8/layout/hierarchy4"/>
     <dgm:cxn modelId="{D2C43310-6033-46EF-9BDD-A821553A31E5}" type="presParOf" srcId="{6051C50F-B84F-4402-94A0-7A7D09890235}" destId="{485D785B-8475-4E2A-84D3-CEC8063E2A32}" srcOrd="0" destOrd="0" presId="urn:microsoft.com/office/officeart/2005/8/layout/hierarchy4"/>
     <dgm:cxn modelId="{AB6A9849-7135-496C-B6C3-2214F9C5247B}" type="presParOf" srcId="{485D785B-8475-4E2A-84D3-CEC8063E2A32}" destId="{A8ABD988-9BF0-45F4-944B-051F67A7118C}" srcOrd="0" destOrd="0" presId="urn:microsoft.com/office/officeart/2005/8/layout/hierarchy4"/>
     <dgm:cxn modelId="{118B1678-3F43-4AF6-A2C3-3E5C3331D546}" type="presParOf" srcId="{485D785B-8475-4E2A-84D3-CEC8063E2A32}" destId="{A447204A-DE34-4E38-9D3D-BE4FAE2C4D9F}" srcOrd="1" destOrd="0" presId="urn:microsoft.com/office/officeart/2005/8/layout/hierarchy4"/>
@@ -7081,7 +7790,7 @@
   <dgm:whole/>
   <dgm:extLst>
     <a:ext uri="http://schemas.microsoft.com/office/drawing/2008/diagram">
-      <dsp:dataModelExt xmlns:dsp="http://schemas.microsoft.com/office/drawing/2008/diagram" relId="rId19" minVer="http://schemas.openxmlformats.org/drawingml/2006/diagram"/>
+      <dsp:dataModelExt xmlns:dsp="http://schemas.microsoft.com/office/drawing/2008/diagram" relId="rId20" minVer="http://schemas.openxmlformats.org/drawingml/2006/diagram"/>
     </a:ext>
   </dgm:extLst>
 </dgm:dataModel>
@@ -7640,7 +8349,7 @@
       <dsp:spPr>
         <a:xfrm>
           <a:off x="0" y="0"/>
-          <a:ext cx="4462780" cy="541020"/>
+          <a:ext cx="4541520" cy="541020"/>
         </a:xfrm>
         <a:prstGeom prst="roundRect">
           <a:avLst>
@@ -7708,7 +8417,7 @@
       </dsp:txBody>
       <dsp:txXfrm>
         <a:off x="15846" y="15846"/>
-        <a:ext cx="4431088" cy="509328"/>
+        <a:ext cx="4509828" cy="509328"/>
       </dsp:txXfrm>
     </dsp:sp>
   </dsp:spTree>
@@ -10943,7 +11652,7 @@
 </file>
 
 <file path=customXml/itemProps1.xml><?xml version="1.0" encoding="utf-8"?>
-<ds:datastoreItem xmlns:ds="http://schemas.openxmlformats.org/officeDocument/2006/customXml" ds:itemID="{62B971FF-45A2-4137-8C58-86D58D401627}">
+<ds:datastoreItem xmlns:ds="http://schemas.openxmlformats.org/officeDocument/2006/customXml" ds:itemID="{811AF64F-7D26-467F-816A-63CFB4059BFE}">
   <ds:schemaRefs>
     <ds:schemaRef ds:uri="http://schemas.openxmlformats.org/officeDocument/2006/bibliography"/>
   </ds:schemaRefs>

</xml_diff>

<commit_message>
Testing and training without dueling network;
</commit_message>
<xml_diff>
--- a/Report_ReinforcementLearning.docx
+++ b/Report_ReinforcementLearning.docx
@@ -1612,7 +1612,7 @@
         <mc:AlternateContent>
           <mc:Choice Requires="wps">
             <w:drawing>
-              <wp:anchor distT="0" distB="0" distL="114300" distR="114300" simplePos="0" relativeHeight="251669513" behindDoc="0" locked="0" layoutInCell="1" allowOverlap="1" wp14:anchorId="2521AC60" wp14:editId="465815AE">
+              <wp:anchor distT="0" distB="0" distL="114300" distR="114300" simplePos="0" relativeHeight="251659264" behindDoc="0" locked="0" layoutInCell="1" allowOverlap="1" wp14:anchorId="2521AC60" wp14:editId="465815AE">
                 <wp:simplePos x="0" y="0"/>
                 <wp:positionH relativeFrom="column">
                   <wp:posOffset>3230880</wp:posOffset>
@@ -1672,7 +1672,7 @@
           </mc:Choice>
           <mc:Fallback>
             <w:pict>
-              <v:shapetype w14:anchorId="5D23D028" id="_x0000_t66" coordsize="21600,21600" o:spt="66" adj="5400,5400" path="m@0,l@0@1,21600@1,21600@2@0@2@0,21600,,10800xe">
+              <v:shapetype w14:anchorId="28442942" id="_x0000_t66" coordsize="21600,21600" o:spt="66" adj="5400,5400" path="m@0,l@0@1,21600@1,21600@2@0@2@0,21600,,10800xe">
                 <v:stroke joinstyle="miter"/>
                 <v:formulas>
                   <v:f eqn="val #0"/>
@@ -1686,7 +1686,7 @@
                   <v:h position="#0,#1" xrange="0,21600" yrange="0,10800"/>
                 </v:handles>
               </v:shapetype>
-              <v:shape id="Left Arrow 16" o:spid="_x0000_s1026" type="#_x0000_t66" style="position:absolute;margin-left:254.4pt;margin-top:36.5pt;width:16.2pt;height:25.2pt;z-index:251669513;visibility:visible;mso-wrap-style:square;mso-width-percent:0;mso-height-percent:0;mso-wrap-distance-left:9pt;mso-wrap-distance-top:0;mso-wrap-distance-right:9pt;mso-wrap-distance-bottom:0;mso-position-horizontal:absolute;mso-position-horizontal-relative:text;mso-position-vertical:absolute;mso-position-vertical-relative:text;mso-width-percent:0;mso-height-percent:0;mso-width-relative:margin;mso-height-relative:margin;v-text-anchor:middle" o:gfxdata="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" adj="10800" fillcolor="white [3201]" strokecolor="#70ad47 [3209]" strokeweight="1pt"/>
+              <v:shape id="Left Arrow 16" o:spid="_x0000_s1026" type="#_x0000_t66" style="position:absolute;margin-left:254.4pt;margin-top:36.5pt;width:16.2pt;height:25.2pt;z-index:251659264;visibility:visible;mso-wrap-style:square;mso-width-percent:0;mso-height-percent:0;mso-wrap-distance-left:9pt;mso-wrap-distance-top:0;mso-wrap-distance-right:9pt;mso-wrap-distance-bottom:0;mso-position-horizontal:absolute;mso-position-horizontal-relative:text;mso-position-vertical:absolute;mso-position-vertical-relative:text;mso-width-percent:0;mso-height-percent:0;mso-width-relative:margin;mso-height-relative:margin;v-text-anchor:middle" o:gfxdata="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" adj="10800" fillcolor="white [3201]" strokecolor="#70ad47 [3209]" strokeweight="1pt"/>
             </w:pict>
           </mc:Fallback>
         </mc:AlternateContent>
@@ -1699,7 +1699,7 @@
         <mc:AlternateContent>
           <mc:Choice Requires="wps">
             <w:drawing>
-              <wp:anchor distT="0" distB="0" distL="114300" distR="114300" simplePos="0" relativeHeight="251667465" behindDoc="0" locked="0" layoutInCell="1" allowOverlap="1" wp14:anchorId="631E286B" wp14:editId="49199727">
+              <wp:anchor distT="0" distB="0" distL="114300" distR="114300" simplePos="0" relativeHeight="251657216" behindDoc="0" locked="0" layoutInCell="1" allowOverlap="1" wp14:anchorId="631E286B" wp14:editId="49199727">
                 <wp:simplePos x="0" y="0"/>
                 <wp:positionH relativeFrom="column">
                   <wp:posOffset>1691640</wp:posOffset>
@@ -1759,7 +1759,7 @@
           </mc:Choice>
           <mc:Fallback>
             <w:pict>
-              <v:shape w14:anchorId="2845B7CB" id="Left Arrow 11" o:spid="_x0000_s1026" type="#_x0000_t66" style="position:absolute;margin-left:133.2pt;margin-top:36.5pt;width:16.2pt;height:25.2pt;z-index:251667465;visibility:visible;mso-wrap-style:square;mso-width-percent:0;mso-height-percent:0;mso-wrap-distance-left:9pt;mso-wrap-distance-top:0;mso-wrap-distance-right:9pt;mso-wrap-distance-bottom:0;mso-position-horizontal:absolute;mso-position-horizontal-relative:text;mso-position-vertical:absolute;mso-position-vertical-relative:text;mso-width-percent:0;mso-height-percent:0;mso-width-relative:margin;mso-height-relative:margin;v-text-anchor:middle" o:gfxdata="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" adj="10800" fillcolor="white [3201]" strokecolor="#70ad47 [3209]" strokeweight="1pt"/>
+              <v:shape w14:anchorId="4CDEE306" id="Left Arrow 11" o:spid="_x0000_s1026" type="#_x0000_t66" style="position:absolute;margin-left:133.2pt;margin-top:36.5pt;width:16.2pt;height:25.2pt;z-index:251657216;visibility:visible;mso-wrap-style:square;mso-width-percent:0;mso-height-percent:0;mso-wrap-distance-left:9pt;mso-wrap-distance-top:0;mso-wrap-distance-right:9pt;mso-wrap-distance-bottom:0;mso-position-horizontal:absolute;mso-position-horizontal-relative:text;mso-position-vertical:absolute;mso-position-vertical-relative:text;mso-width-percent:0;mso-height-percent:0;mso-width-relative:margin;mso-height-relative:margin;v-text-anchor:middle" o:gfxdata="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" adj="10800" fillcolor="white [3201]" strokecolor="#70ad47 [3209]" strokeweight="1pt"/>
             </w:pict>
           </mc:Fallback>
         </mc:AlternateContent>
@@ -1770,7 +1770,7 @@
           <w:lang w:val="en-SG" w:eastAsia="zh-CN"/>
         </w:rPr>
         <w:drawing>
-          <wp:inline distT="0" distB="0" distL="0" distR="0" wp14:anchorId="31403E62" wp14:editId="1B068588">
+          <wp:inline distT="0" distB="0" distL="0" distR="0" wp14:anchorId="31403E62" wp14:editId="27A8B14E">
             <wp:extent cx="4500880" cy="1150620"/>
             <wp:effectExtent l="19050" t="38100" r="33020" b="11430"/>
             <wp:docPr id="10" name="Diagram 10"/>
@@ -1833,21 +1833,78 @@
     <w:p>
       <w:r>
         <w:tab/>
-        <w:t xml:space="preserve">The Breakout game environment is the pre-built game environment and </w:t>
-      </w:r>
-      <w:r>
-        <w:t>it will simulate the real game environment.</w:t>
+        <w:t xml:space="preserve">The Breakout game environment is the pre-built game environment </w:t>
+      </w:r>
+      <w:r>
+        <w:t>at OpenAI Gym system (</w:t>
+      </w:r>
+      <w:hyperlink r:id="rId21" w:history="1">
+        <w:r>
+          <w:rPr>
+            <w:rStyle w:val="Hyperlink"/>
+          </w:rPr>
+          <w:t>https://gym.openai.com/</w:t>
+        </w:r>
+      </w:hyperlink>
+      <w:r>
+        <w:t xml:space="preserve">), </w:t>
+      </w:r>
+      <w:r>
+        <w:t xml:space="preserve">and </w:t>
+      </w:r>
+      <w:r>
+        <w:t xml:space="preserve">it will simulate the real </w:t>
+      </w:r>
+      <w:r>
+        <w:t xml:space="preserve">Breakout </w:t>
+      </w:r>
+      <w:r>
+        <w:t>game environment.</w:t>
       </w:r>
     </w:p>
     <w:p/>
     <w:p>
       <w:r>
-        <w:lastRenderedPageBreak/>
         <w:tab/>
-        <w:t>The DQN Agent connects th</w:t>
-      </w:r>
-      <w:r>
-        <w:t>e DQN network and Breakout Game, so it received the DQN network actions and send them to Breakout game environment, also it transfers back the reward and new state of game to the DQN network.</w:t>
+        <w:t>The DQN Agent</w:t>
+      </w:r>
+      <w:r>
+        <w:t xml:space="preserve"> was pre-built class at keras-rl package (</w:t>
+      </w:r>
+      <w:hyperlink r:id="rId22" w:history="1">
+        <w:r>
+          <w:rPr>
+            <w:rStyle w:val="Hyperlink"/>
+          </w:rPr>
+          <w:t>https://github.com/keras-rl/keras-rl</w:t>
+        </w:r>
+      </w:hyperlink>
+      <w:r>
+        <w:t>), and it</w:t>
+      </w:r>
+      <w:r>
+        <w:t xml:space="preserve"> connect</w:t>
+      </w:r>
+      <w:r>
+        <w:t>ed</w:t>
+      </w:r>
+      <w:r>
+        <w:t xml:space="preserve"> th</w:t>
+      </w:r>
+      <w:r>
+        <w:t xml:space="preserve">e DQN network and Breakout Game, so it received </w:t>
+      </w:r>
+      <w:r>
+        <w:t>the DQN network actions and sent</w:t>
+      </w:r>
+      <w:r>
+        <w:t xml:space="preserve"> them to Breakout gam</w:t>
+      </w:r>
+      <w:r>
+        <w:t>e environment, also it transferred</w:t>
+      </w:r>
+      <w:r>
+        <w:t xml:space="preserve"> back the reward and new state of game to the DQN network.</w:t>
       </w:r>
     </w:p>
     <w:p/>
@@ -2005,7 +2062,7 @@
                     <pic:cNvPicPr/>
                   </pic:nvPicPr>
                   <pic:blipFill>
-                    <a:blip r:embed="rId21"/>
+                    <a:blip r:embed="rId23"/>
                     <a:stretch>
                       <a:fillRect/>
                     </a:stretch>
@@ -2201,436 +2258,6 @@
             <wp:extent cx="2371725" cy="1906810"/>
             <wp:effectExtent l="0" t="0" r="0" b="0"/>
             <wp:docPr id="6" name="Picture 6"/>
-            <wp:cNvGraphicFramePr>
-              <a:graphicFrameLocks xmlns:a="http://schemas.openxmlformats.org/drawingml/2006/main" noChangeAspect="1"/>
-            </wp:cNvGraphicFramePr>
-            <a:graphic xmlns:a="http://schemas.openxmlformats.org/drawingml/2006/main">
-              <a:graphicData uri="http://schemas.openxmlformats.org/drawingml/2006/picture">
-                <pic:pic xmlns:pic="http://schemas.openxmlformats.org/drawingml/2006/picture">
-                  <pic:nvPicPr>
-                    <pic:cNvPr id="1" name=""/>
-                    <pic:cNvPicPr/>
-                  </pic:nvPicPr>
-                  <pic:blipFill>
-                    <a:blip r:embed="rId22"/>
-                    <a:stretch>
-                      <a:fillRect/>
-                    </a:stretch>
-                  </pic:blipFill>
-                  <pic:spPr>
-                    <a:xfrm>
-                      <a:off x="0" y="0"/>
-                      <a:ext cx="2380428" cy="1913807"/>
-                    </a:xfrm>
-                    <a:prstGeom prst="rect">
-                      <a:avLst/>
-                    </a:prstGeom>
-                  </pic:spPr>
-                </pic:pic>
-              </a:graphicData>
-            </a:graphic>
-          </wp:inline>
-        </w:drawing>
-      </w:r>
-    </w:p>
-    <w:p>
-      <w:pPr>
-        <w:jc w:val="center"/>
-        <w:rPr>
-          <w:b/>
-          <w:noProof/>
-        </w:rPr>
-      </w:pPr>
-      <w:r>
-        <w:rPr>
-          <w:b/>
-          <w:noProof/>
-        </w:rPr>
-        <w:t>Fig 4-2 Kernel Initialization He Normalization</w:t>
-      </w:r>
-    </w:p>
-    <w:p>
-      <w:pPr>
-        <w:rPr>
-          <w:noProof/>
-        </w:rPr>
-      </w:pPr>
-    </w:p>
-    <w:p>
-      <w:pPr>
-        <w:rPr>
-          <w:noProof/>
-        </w:rPr>
-      </w:pPr>
-      <w:r>
-        <w:rPr>
-          <w:noProof/>
-        </w:rPr>
-        <w:lastRenderedPageBreak/>
-        <w:t>4.1.2 DQN Agent T</w:t>
-      </w:r>
-      <w:r>
-        <w:rPr>
-          <w:noProof/>
-        </w:rPr>
-        <w:t>arget</w:t>
-      </w:r>
-      <w:r>
-        <w:rPr>
-          <w:noProof/>
-        </w:rPr>
-        <w:t xml:space="preserve"> M</w:t>
-      </w:r>
-      <w:r>
-        <w:rPr>
-          <w:noProof/>
-        </w:rPr>
-        <w:t>odel</w:t>
-      </w:r>
-      <w:r>
-        <w:rPr>
-          <w:noProof/>
-        </w:rPr>
-        <w:t xml:space="preserve"> U</w:t>
-      </w:r>
-      <w:r>
-        <w:rPr>
-          <w:noProof/>
-        </w:rPr>
-        <w:t>pdate</w:t>
-      </w:r>
-    </w:p>
-    <w:p>
-      <w:pPr>
-        <w:rPr>
-          <w:noProof/>
-        </w:rPr>
-      </w:pPr>
-      <w:r>
-        <w:rPr>
-          <w:noProof/>
-        </w:rPr>
-        <w:tab/>
-        <w:t xml:space="preserve">This </w:t>
-      </w:r>
-      <w:r>
-        <w:rPr>
-          <w:noProof/>
-        </w:rPr>
-        <w:t xml:space="preserve">controls how often the </w:t>
-      </w:r>
-      <w:r>
-        <w:rPr>
-          <w:noProof/>
-        </w:rPr>
-        <w:t xml:space="preserve">DQN network </w:t>
-      </w:r>
-      <w:r>
-        <w:rPr>
-          <w:noProof/>
-        </w:rPr>
-        <w:t>is updated.</w:t>
-      </w:r>
-      <w:r>
-        <w:rPr>
-          <w:noProof/>
-        </w:rPr>
-        <w:t xml:space="preserve"> But after changed from 0.01 to 1000, the final testing results did not change much which are shown below.</w:t>
-      </w:r>
-    </w:p>
-    <w:p>
-      <w:pPr>
-        <w:rPr>
-          <w:noProof/>
-        </w:rPr>
-      </w:pPr>
-    </w:p>
-    <w:p>
-      <w:pPr>
-        <w:jc w:val="center"/>
-        <w:rPr>
-          <w:noProof/>
-        </w:rPr>
-      </w:pPr>
-      <w:r>
-        <w:rPr>
-          <w:noProof/>
-          <w:lang w:val="en-SG" w:eastAsia="zh-CN"/>
-        </w:rPr>
-        <w:drawing>
-          <wp:inline distT="0" distB="0" distL="0" distR="0" wp14:anchorId="0E4901EC" wp14:editId="5DD9456D">
-            <wp:extent cx="2018030" cy="2388598"/>
-            <wp:effectExtent l="0" t="0" r="1270" b="0"/>
-            <wp:docPr id="20" name="Picture 20"/>
-            <wp:cNvGraphicFramePr>
-              <a:graphicFrameLocks xmlns:a="http://schemas.openxmlformats.org/drawingml/2006/main" noChangeAspect="1"/>
-            </wp:cNvGraphicFramePr>
-            <a:graphic xmlns:a="http://schemas.openxmlformats.org/drawingml/2006/main">
-              <a:graphicData uri="http://schemas.openxmlformats.org/drawingml/2006/picture">
-                <pic:pic xmlns:pic="http://schemas.openxmlformats.org/drawingml/2006/picture">
-                  <pic:nvPicPr>
-                    <pic:cNvPr id="1" name=""/>
-                    <pic:cNvPicPr/>
-                  </pic:nvPicPr>
-                  <pic:blipFill>
-                    <a:blip r:embed="rId23"/>
-                    <a:stretch>
-                      <a:fillRect/>
-                    </a:stretch>
-                  </pic:blipFill>
-                  <pic:spPr>
-                    <a:xfrm>
-                      <a:off x="0" y="0"/>
-                      <a:ext cx="2041390" cy="2416247"/>
-                    </a:xfrm>
-                    <a:prstGeom prst="rect">
-                      <a:avLst/>
-                    </a:prstGeom>
-                  </pic:spPr>
-                </pic:pic>
-              </a:graphicData>
-            </a:graphic>
-          </wp:inline>
-        </w:drawing>
-      </w:r>
-    </w:p>
-    <w:p>
-      <w:pPr>
-        <w:jc w:val="center"/>
-        <w:rPr>
-          <w:b/>
-          <w:noProof/>
-        </w:rPr>
-      </w:pPr>
-      <w:r>
-        <w:rPr>
-          <w:b/>
-          <w:noProof/>
-        </w:rPr>
-        <w:t xml:space="preserve">Fig 4-3 </w:t>
-      </w:r>
-      <w:r>
-        <w:rPr>
-          <w:b/>
-          <w:noProof/>
-        </w:rPr>
-        <w:t>Target Model Update Parameter</w:t>
-      </w:r>
-    </w:p>
-    <w:p>
-      <w:pPr>
-        <w:rPr>
-          <w:noProof/>
-        </w:rPr>
-      </w:pPr>
-    </w:p>
-    <w:p>
-      <w:pPr>
-        <w:rPr>
-          <w:noProof/>
-        </w:rPr>
-      </w:pPr>
-      <w:r>
-        <w:rPr>
-          <w:noProof/>
-        </w:rPr>
-        <w:t xml:space="preserve">4.1.2 </w:t>
-      </w:r>
-      <w:r>
-        <w:rPr>
-          <w:noProof/>
-        </w:rPr>
-        <w:t>Dueling Networks</w:t>
-      </w:r>
-    </w:p>
-    <w:p>
-      <w:pPr>
-        <w:rPr>
-          <w:noProof/>
-        </w:rPr>
-      </w:pPr>
-      <w:r>
-        <w:rPr>
-          <w:noProof/>
-        </w:rPr>
-        <w:tab/>
-      </w:r>
-    </w:p>
-    <w:p>
-      <w:pPr>
-        <w:rPr>
-          <w:noProof/>
-        </w:rPr>
-      </w:pPr>
-    </w:p>
-    <w:p>
-      <w:pPr>
-        <w:rPr>
-          <w:noProof/>
-        </w:rPr>
-      </w:pPr>
-    </w:p>
-    <w:p>
-      <w:pPr>
-        <w:rPr>
-          <w:noProof/>
-        </w:rPr>
-      </w:pPr>
-    </w:p>
-    <w:p>
-      <w:pPr>
-        <w:rPr>
-          <w:noProof/>
-        </w:rPr>
-      </w:pPr>
-      <w:r>
-        <w:rPr>
-          <w:noProof/>
-        </w:rPr>
-        <w:t>4.1.3 Policy</w:t>
-      </w:r>
-    </w:p>
-    <w:p>
-      <w:pPr>
-        <w:rPr>
-          <w:noProof/>
-        </w:rPr>
-      </w:pPr>
-    </w:p>
-    <w:p>
-      <w:pPr>
-        <w:rPr>
-          <w:noProof/>
-        </w:rPr>
-      </w:pPr>
-      <w:r>
-        <w:rPr>
-          <w:noProof/>
-        </w:rPr>
-        <w:tab/>
-        <w:t>The policy makes the signi</w:t>
-      </w:r>
-      <w:r>
-        <w:rPr>
-          <w:noProof/>
-        </w:rPr>
-        <w:t>ficant differents as shown in Fig 4-4</w:t>
-      </w:r>
-      <w:r>
-        <w:rPr>
-          <w:noProof/>
-        </w:rPr>
-        <w:t xml:space="preserve">. This was </w:t>
-      </w:r>
-      <w:r>
-        <w:rPr>
-          <w:noProof/>
-        </w:rPr>
-        <w:t>training</w:t>
-      </w:r>
-      <w:r>
-        <w:rPr>
-          <w:noProof/>
-        </w:rPr>
-        <w:t xml:space="preserve"> </w:t>
-      </w:r>
-      <w:r>
-        <w:rPr>
-          <w:noProof/>
-        </w:rPr>
-        <w:t>results when using E</w:t>
-      </w:r>
-      <w:r>
-        <w:rPr>
-          <w:noProof/>
-        </w:rPr>
-        <w:t xml:space="preserve">psilon </w:t>
-      </w:r>
-      <w:r>
-        <w:rPr>
-          <w:noProof/>
-        </w:rPr>
-        <w:t>G</w:t>
-      </w:r>
-      <w:r>
-        <w:rPr>
-          <w:noProof/>
-        </w:rPr>
-        <w:t xml:space="preserve">reedy </w:t>
-      </w:r>
-      <w:r>
-        <w:rPr>
-          <w:noProof/>
-        </w:rPr>
-        <w:t>S</w:t>
-      </w:r>
-      <w:r>
-        <w:rPr>
-          <w:noProof/>
-        </w:rPr>
-        <w:t xml:space="preserve">trategy with </w:t>
-      </w:r>
-      <w:r>
-        <w:rPr>
-          <w:noProof/>
-        </w:rPr>
-        <w:t>A</w:t>
-      </w:r>
-      <w:r>
-        <w:rPr>
-          <w:noProof/>
-        </w:rPr>
-        <w:t xml:space="preserve">nnealing </w:t>
-      </w:r>
-      <w:r>
-        <w:rPr>
-          <w:noProof/>
-        </w:rPr>
-        <w:t>policy.</w:t>
-      </w:r>
-      <w:r>
-        <w:rPr>
-          <w:noProof/>
-        </w:rPr>
-        <w:t xml:space="preserve"> And the training results when using </w:t>
-      </w:r>
-      <w:r>
-        <w:rPr>
-          <w:noProof/>
-        </w:rPr>
-        <w:t>Boltzmann Q Policy</w:t>
-      </w:r>
-      <w:r>
-        <w:rPr>
-          <w:noProof/>
-        </w:rPr>
-        <w:t xml:space="preserve"> was shown in Fig 4-5.</w:t>
-      </w:r>
-    </w:p>
-    <w:p>
-      <w:pPr>
-        <w:rPr>
-          <w:noProof/>
-        </w:rPr>
-      </w:pPr>
-    </w:p>
-    <w:p>
-      <w:pPr>
-        <w:jc w:val="center"/>
-        <w:rPr>
-          <w:noProof/>
-        </w:rPr>
-      </w:pPr>
-      <w:r>
-        <w:rPr>
-          <w:noProof/>
-          <w:lang w:val="en-SG" w:eastAsia="zh-CN"/>
-        </w:rPr>
-        <w:drawing>
-          <wp:inline distT="0" distB="0" distL="0" distR="0" wp14:anchorId="33E801C2" wp14:editId="1105C786">
-            <wp:extent cx="3822700" cy="2978943"/>
-            <wp:effectExtent l="0" t="0" r="6350" b="0"/>
-            <wp:docPr id="21" name="Picture 21"/>
             <wp:cNvGraphicFramePr>
               <a:graphicFrameLocks xmlns:a="http://schemas.openxmlformats.org/drawingml/2006/main" noChangeAspect="1"/>
             </wp:cNvGraphicFramePr>
@@ -2650,7 +2277,7 @@
                   <pic:spPr>
                     <a:xfrm>
                       <a:off x="0" y="0"/>
-                      <a:ext cx="3830313" cy="2984875"/>
+                      <a:ext cx="2380428" cy="1913807"/>
                     </a:xfrm>
                     <a:prstGeom prst="rect">
                       <a:avLst/>
@@ -2676,7 +2303,102 @@
           <w:b/>
           <w:noProof/>
         </w:rPr>
-        <w:t>Fig 4-4 Annealing Epsilon Greedy Policy</w:t>
+        <w:lastRenderedPageBreak/>
+        <w:t>Fig 4-2 Kernel Initialization He Normalization</w:t>
+      </w:r>
+    </w:p>
+    <w:p>
+      <w:pPr>
+        <w:rPr>
+          <w:noProof/>
+        </w:rPr>
+      </w:pPr>
+    </w:p>
+    <w:p>
+      <w:pPr>
+        <w:rPr>
+          <w:noProof/>
+        </w:rPr>
+      </w:pPr>
+      <w:r>
+        <w:rPr>
+          <w:noProof/>
+        </w:rPr>
+        <w:t>4.1.2 DQN Agent T</w:t>
+      </w:r>
+      <w:r>
+        <w:rPr>
+          <w:noProof/>
+        </w:rPr>
+        <w:t>arget</w:t>
+      </w:r>
+      <w:r>
+        <w:rPr>
+          <w:noProof/>
+        </w:rPr>
+        <w:t xml:space="preserve"> M</w:t>
+      </w:r>
+      <w:r>
+        <w:rPr>
+          <w:noProof/>
+        </w:rPr>
+        <w:t>odel</w:t>
+      </w:r>
+      <w:r>
+        <w:rPr>
+          <w:noProof/>
+        </w:rPr>
+        <w:t xml:space="preserve"> U</w:t>
+      </w:r>
+      <w:r>
+        <w:rPr>
+          <w:noProof/>
+        </w:rPr>
+        <w:t>pdate</w:t>
+      </w:r>
+    </w:p>
+    <w:p>
+      <w:pPr>
+        <w:rPr>
+          <w:noProof/>
+        </w:rPr>
+      </w:pPr>
+      <w:r>
+        <w:rPr>
+          <w:noProof/>
+        </w:rPr>
+        <w:tab/>
+        <w:t xml:space="preserve">This </w:t>
+      </w:r>
+      <w:r>
+        <w:rPr>
+          <w:noProof/>
+        </w:rPr>
+        <w:t xml:space="preserve">controls how often the </w:t>
+      </w:r>
+      <w:r>
+        <w:rPr>
+          <w:noProof/>
+        </w:rPr>
+        <w:t xml:space="preserve">DQN network </w:t>
+      </w:r>
+      <w:r>
+        <w:rPr>
+          <w:noProof/>
+        </w:rPr>
+        <w:t>is updated.</w:t>
+      </w:r>
+      <w:r>
+        <w:rPr>
+          <w:noProof/>
+        </w:rPr>
+        <w:t xml:space="preserve"> But after changed from 0.01 to 1000, the final testing results did not ch</w:t>
+      </w:r>
+      <w:r>
+        <w:rPr>
+          <w:noProof/>
+        </w:rPr>
+        <w:t xml:space="preserve">ange much which are shown Fig 4-4. </w:t>
       </w:r>
     </w:p>
     <w:p>
@@ -2696,112 +2418,13 @@
       <w:r>
         <w:rPr>
           <w:noProof/>
-        </w:rPr>
-        <w:tab/>
-      </w:r>
-      <w:r>
-        <w:rPr>
-          <w:noProof/>
           <w:lang w:val="en-SG" w:eastAsia="zh-CN"/>
         </w:rPr>
         <w:drawing>
-          <wp:inline distT="0" distB="0" distL="0" distR="0" wp14:anchorId="32679C2C" wp14:editId="207AF503">
-            <wp:extent cx="3778216" cy="3037594"/>
-            <wp:effectExtent l="0" t="0" r="0" b="0"/>
-            <wp:docPr id="22" name="Picture 22"/>
-            <wp:cNvGraphicFramePr>
-              <a:graphicFrameLocks xmlns:a="http://schemas.openxmlformats.org/drawingml/2006/main" noChangeAspect="1"/>
-            </wp:cNvGraphicFramePr>
-            <a:graphic xmlns:a="http://schemas.openxmlformats.org/drawingml/2006/main">
-              <a:graphicData uri="http://schemas.openxmlformats.org/drawingml/2006/picture">
-                <pic:pic xmlns:pic="http://schemas.openxmlformats.org/drawingml/2006/picture">
-                  <pic:nvPicPr>
-                    <pic:cNvPr id="1" name=""/>
-                    <pic:cNvPicPr/>
-                  </pic:nvPicPr>
-                  <pic:blipFill>
-                    <a:blip r:embed="rId22"/>
-                    <a:stretch>
-                      <a:fillRect/>
-                    </a:stretch>
-                  </pic:blipFill>
-                  <pic:spPr>
-                    <a:xfrm>
-                      <a:off x="0" y="0"/>
-                      <a:ext cx="3833765" cy="3082254"/>
-                    </a:xfrm>
-                    <a:prstGeom prst="rect">
-                      <a:avLst/>
-                    </a:prstGeom>
-                  </pic:spPr>
-                </pic:pic>
-              </a:graphicData>
-            </a:graphic>
-          </wp:inline>
-        </w:drawing>
-      </w:r>
-    </w:p>
-    <w:p>
-      <w:pPr>
-        <w:jc w:val="center"/>
-        <w:rPr>
-          <w:b/>
-          <w:noProof/>
-        </w:rPr>
-      </w:pPr>
-      <w:r>
-        <w:rPr>
-          <w:b/>
-          <w:noProof/>
-        </w:rPr>
-        <w:t>F</w:t>
-      </w:r>
-      <w:r>
-        <w:rPr>
-          <w:b/>
-          <w:noProof/>
-        </w:rPr>
-        <w:t>ig 4-5</w:t>
-      </w:r>
-      <w:r>
-        <w:rPr>
-          <w:b/>
-          <w:noProof/>
-        </w:rPr>
-        <w:t xml:space="preserve"> </w:t>
-      </w:r>
-      <w:r>
-        <w:rPr>
-          <w:b/>
-          <w:noProof/>
-        </w:rPr>
-        <w:t>Boltzmann Q Policy</w:t>
-      </w:r>
-    </w:p>
-    <w:p>
-      <w:pPr>
-        <w:rPr>
-          <w:noProof/>
-        </w:rPr>
-      </w:pPr>
-    </w:p>
-    <w:p>
-      <w:pPr>
-        <w:jc w:val="center"/>
-        <w:rPr>
-          <w:noProof/>
-        </w:rPr>
-      </w:pPr>
-      <w:r>
-        <w:rPr>
-          <w:noProof/>
-          <w:lang w:val="en-SG" w:eastAsia="zh-CN"/>
-        </w:rPr>
-        <w:drawing>
-          <wp:inline distT="0" distB="0" distL="0" distR="0" wp14:anchorId="5F5D4DC1" wp14:editId="3FB849B0">
-            <wp:extent cx="2853690" cy="3016961"/>
-            <wp:effectExtent l="0" t="0" r="3810" b="0"/>
-            <wp:docPr id="23" name="Picture 23"/>
+          <wp:inline distT="0" distB="0" distL="0" distR="0" wp14:anchorId="0E4901EC" wp14:editId="5DD9456D">
+            <wp:extent cx="2018030" cy="2388598"/>
+            <wp:effectExtent l="0" t="0" r="1270" b="0"/>
+            <wp:docPr id="20" name="Picture 20"/>
             <wp:cNvGraphicFramePr>
               <a:graphicFrameLocks xmlns:a="http://schemas.openxmlformats.org/drawingml/2006/main" noChangeAspect="1"/>
             </wp:cNvGraphicFramePr>
@@ -2821,7 +2444,7 @@
                   <pic:spPr>
                     <a:xfrm>
                       <a:off x="0" y="0"/>
-                      <a:ext cx="2861789" cy="3025523"/>
+                      <a:ext cx="2041390" cy="2416247"/>
                     </a:xfrm>
                     <a:prstGeom prst="rect">
                       <a:avLst/>
@@ -2833,8 +2456,6 @@
           </wp:inline>
         </w:drawing>
       </w:r>
-      <w:bookmarkStart w:id="0" w:name="_GoBack"/>
-      <w:bookmarkEnd w:id="0"/>
     </w:p>
     <w:p>
       <w:pPr>
@@ -2849,6 +2470,470 @@
           <w:b/>
           <w:noProof/>
         </w:rPr>
+        <w:t xml:space="preserve">Fig 4-3 </w:t>
+      </w:r>
+      <w:r>
+        <w:rPr>
+          <w:b/>
+          <w:noProof/>
+        </w:rPr>
+        <w:t>Target Model Update Parameter</w:t>
+      </w:r>
+    </w:p>
+    <w:p>
+      <w:pPr>
+        <w:rPr>
+          <w:noProof/>
+        </w:rPr>
+      </w:pPr>
+    </w:p>
+    <w:p>
+      <w:pPr>
+        <w:rPr>
+          <w:noProof/>
+        </w:rPr>
+      </w:pPr>
+      <w:r>
+        <w:rPr>
+          <w:noProof/>
+        </w:rPr>
+        <w:t xml:space="preserve">4.1.2 </w:t>
+      </w:r>
+      <w:r>
+        <w:rPr>
+          <w:noProof/>
+        </w:rPr>
+        <w:t>Dueling Networks</w:t>
+      </w:r>
+    </w:p>
+    <w:p>
+      <w:pPr>
+        <w:rPr>
+          <w:noProof/>
+        </w:rPr>
+      </w:pPr>
+      <w:r>
+        <w:rPr>
+          <w:noProof/>
+        </w:rPr>
+        <w:tab/>
+        <w:t xml:space="preserve">The dueling networks are pre-built at DQN keras-rl package, and it allows the </w:t>
+      </w:r>
+      <w:r>
+        <w:rPr>
+          <w:noProof/>
+        </w:rPr>
+        <w:t>dueling network</w:t>
+      </w:r>
+      <w:r>
+        <w:rPr>
+          <w:noProof/>
+        </w:rPr>
+        <w:t xml:space="preserve"> </w:t>
+      </w:r>
+      <w:r>
+        <w:rPr>
+          <w:noProof/>
+        </w:rPr>
+        <w:t>layers to be automatcally added to the existing model as shown in Fig 4-4.</w:t>
+      </w:r>
+    </w:p>
+    <w:p>
+      <w:pPr>
+        <w:rPr>
+          <w:noProof/>
+        </w:rPr>
+      </w:pPr>
+      <w:r>
+        <w:rPr>
+          <w:noProof/>
+        </w:rPr>
+        <w:tab/>
+      </w:r>
+    </w:p>
+    <w:p>
+      <w:pPr>
+        <w:jc w:val="center"/>
+        <w:rPr>
+          <w:noProof/>
+        </w:rPr>
+      </w:pPr>
+      <w:r>
+        <w:rPr>
+          <w:noProof/>
+        </w:rPr>
+        <w:tab/>
+      </w:r>
+      <w:r>
+        <w:rPr>
+          <w:noProof/>
+          <w:lang w:val="en-SG" w:eastAsia="zh-CN"/>
+        </w:rPr>
+        <w:drawing>
+          <wp:inline distT="0" distB="0" distL="0" distR="0" wp14:anchorId="0B5AA24F" wp14:editId="49AB5146">
+            <wp:extent cx="1064681" cy="3528060"/>
+            <wp:effectExtent l="0" t="0" r="2540" b="0"/>
+            <wp:docPr id="25" name="Picture 25"/>
+            <wp:cNvGraphicFramePr>
+              <a:graphicFrameLocks xmlns:a="http://schemas.openxmlformats.org/drawingml/2006/main" noChangeAspect="1"/>
+            </wp:cNvGraphicFramePr>
+            <a:graphic xmlns:a="http://schemas.openxmlformats.org/drawingml/2006/main">
+              <a:graphicData uri="http://schemas.openxmlformats.org/drawingml/2006/picture">
+                <pic:pic xmlns:pic="http://schemas.openxmlformats.org/drawingml/2006/picture">
+                  <pic:nvPicPr>
+                    <pic:cNvPr id="1" name=""/>
+                    <pic:cNvPicPr/>
+                  </pic:nvPicPr>
+                  <pic:blipFill>
+                    <a:blip r:embed="rId26"/>
+                    <a:stretch>
+                      <a:fillRect/>
+                    </a:stretch>
+                  </pic:blipFill>
+                  <pic:spPr>
+                    <a:xfrm>
+                      <a:off x="0" y="0"/>
+                      <a:ext cx="1082019" cy="3585513"/>
+                    </a:xfrm>
+                    <a:prstGeom prst="rect">
+                      <a:avLst/>
+                    </a:prstGeom>
+                  </pic:spPr>
+                </pic:pic>
+              </a:graphicData>
+            </a:graphic>
+          </wp:inline>
+        </w:drawing>
+      </w:r>
+    </w:p>
+    <w:p>
+      <w:pPr>
+        <w:jc w:val="center"/>
+        <w:rPr>
+          <w:b/>
+          <w:noProof/>
+        </w:rPr>
+      </w:pPr>
+      <w:r>
+        <w:rPr>
+          <w:b/>
+          <w:noProof/>
+        </w:rPr>
+        <w:t>Fig 4-</w:t>
+      </w:r>
+      <w:r>
+        <w:rPr>
+          <w:b/>
+          <w:noProof/>
+        </w:rPr>
+        <w:t>4</w:t>
+      </w:r>
+      <w:r>
+        <w:rPr>
+          <w:b/>
+          <w:noProof/>
+        </w:rPr>
+        <w:t xml:space="preserve"> Target Model Update Parameter</w:t>
+      </w:r>
+    </w:p>
+    <w:p>
+      <w:pPr>
+        <w:rPr>
+          <w:noProof/>
+        </w:rPr>
+      </w:pPr>
+    </w:p>
+    <w:p>
+      <w:pPr>
+        <w:rPr>
+          <w:noProof/>
+        </w:rPr>
+      </w:pPr>
+    </w:p>
+    <w:p>
+      <w:pPr>
+        <w:rPr>
+          <w:noProof/>
+        </w:rPr>
+      </w:pPr>
+    </w:p>
+    <w:p>
+      <w:pPr>
+        <w:rPr>
+          <w:noProof/>
+        </w:rPr>
+      </w:pPr>
+      <w:r>
+        <w:rPr>
+          <w:noProof/>
+        </w:rPr>
+        <w:t>4.1.3 Policy</w:t>
+      </w:r>
+    </w:p>
+    <w:p>
+      <w:pPr>
+        <w:rPr>
+          <w:noProof/>
+        </w:rPr>
+      </w:pPr>
+    </w:p>
+    <w:p>
+      <w:pPr>
+        <w:rPr>
+          <w:noProof/>
+        </w:rPr>
+      </w:pPr>
+      <w:r>
+        <w:rPr>
+          <w:noProof/>
+        </w:rPr>
+        <w:tab/>
+        <w:t>The policy makes the signi</w:t>
+      </w:r>
+      <w:r>
+        <w:rPr>
+          <w:noProof/>
+        </w:rPr>
+        <w:t>ficant differents as shown in Fig 4-4</w:t>
+      </w:r>
+      <w:r>
+        <w:rPr>
+          <w:noProof/>
+        </w:rPr>
+        <w:t xml:space="preserve">. This was </w:t>
+      </w:r>
+      <w:r>
+        <w:rPr>
+          <w:noProof/>
+        </w:rPr>
+        <w:t>training</w:t>
+      </w:r>
+      <w:r>
+        <w:rPr>
+          <w:noProof/>
+        </w:rPr>
+        <w:t xml:space="preserve"> </w:t>
+      </w:r>
+      <w:r>
+        <w:rPr>
+          <w:noProof/>
+        </w:rPr>
+        <w:t>results when using E</w:t>
+      </w:r>
+      <w:r>
+        <w:rPr>
+          <w:noProof/>
+        </w:rPr>
+        <w:t xml:space="preserve">psilon </w:t>
+      </w:r>
+      <w:r>
+        <w:rPr>
+          <w:noProof/>
+        </w:rPr>
+        <w:t>G</w:t>
+      </w:r>
+      <w:r>
+        <w:rPr>
+          <w:noProof/>
+        </w:rPr>
+        <w:t xml:space="preserve">reedy </w:t>
+      </w:r>
+      <w:r>
+        <w:rPr>
+          <w:noProof/>
+        </w:rPr>
+        <w:t>S</w:t>
+      </w:r>
+      <w:r>
+        <w:rPr>
+          <w:noProof/>
+        </w:rPr>
+        <w:t xml:space="preserve">trategy with </w:t>
+      </w:r>
+      <w:r>
+        <w:rPr>
+          <w:noProof/>
+        </w:rPr>
+        <w:t>A</w:t>
+      </w:r>
+      <w:r>
+        <w:rPr>
+          <w:noProof/>
+        </w:rPr>
+        <w:t xml:space="preserve">nnealing </w:t>
+      </w:r>
+      <w:r>
+        <w:rPr>
+          <w:noProof/>
+        </w:rPr>
+        <w:t>policy.</w:t>
+      </w:r>
+      <w:r>
+        <w:rPr>
+          <w:noProof/>
+        </w:rPr>
+        <w:t xml:space="preserve"> And the training results when using </w:t>
+      </w:r>
+      <w:r>
+        <w:rPr>
+          <w:noProof/>
+        </w:rPr>
+        <w:t>Boltzmann Q Policy</w:t>
+      </w:r>
+      <w:r>
+        <w:rPr>
+          <w:noProof/>
+        </w:rPr>
+        <w:t xml:space="preserve"> was shown in Fig 4-5.</w:t>
+      </w:r>
+    </w:p>
+    <w:p>
+      <w:pPr>
+        <w:rPr>
+          <w:noProof/>
+        </w:rPr>
+      </w:pPr>
+    </w:p>
+    <w:p>
+      <w:pPr>
+        <w:jc w:val="center"/>
+        <w:rPr>
+          <w:noProof/>
+        </w:rPr>
+      </w:pPr>
+      <w:r>
+        <w:rPr>
+          <w:noProof/>
+          <w:lang w:val="en-SG" w:eastAsia="zh-CN"/>
+        </w:rPr>
+        <w:drawing>
+          <wp:inline distT="0" distB="0" distL="0" distR="0" wp14:anchorId="33E801C2" wp14:editId="1105C786">
+            <wp:extent cx="3822700" cy="2978943"/>
+            <wp:effectExtent l="0" t="0" r="6350" b="0"/>
+            <wp:docPr id="21" name="Picture 21"/>
+            <wp:cNvGraphicFramePr>
+              <a:graphicFrameLocks xmlns:a="http://schemas.openxmlformats.org/drawingml/2006/main" noChangeAspect="1"/>
+            </wp:cNvGraphicFramePr>
+            <a:graphic xmlns:a="http://schemas.openxmlformats.org/drawingml/2006/main">
+              <a:graphicData uri="http://schemas.openxmlformats.org/drawingml/2006/picture">
+                <pic:pic xmlns:pic="http://schemas.openxmlformats.org/drawingml/2006/picture">
+                  <pic:nvPicPr>
+                    <pic:cNvPr id="1" name=""/>
+                    <pic:cNvPicPr/>
+                  </pic:nvPicPr>
+                  <pic:blipFill>
+                    <a:blip r:embed="rId27"/>
+                    <a:stretch>
+                      <a:fillRect/>
+                    </a:stretch>
+                  </pic:blipFill>
+                  <pic:spPr>
+                    <a:xfrm>
+                      <a:off x="0" y="0"/>
+                      <a:ext cx="3830313" cy="2984875"/>
+                    </a:xfrm>
+                    <a:prstGeom prst="rect">
+                      <a:avLst/>
+                    </a:prstGeom>
+                  </pic:spPr>
+                </pic:pic>
+              </a:graphicData>
+            </a:graphic>
+          </wp:inline>
+        </w:drawing>
+      </w:r>
+    </w:p>
+    <w:p>
+      <w:pPr>
+        <w:jc w:val="center"/>
+        <w:rPr>
+          <w:b/>
+          <w:noProof/>
+        </w:rPr>
+      </w:pPr>
+      <w:r>
+        <w:rPr>
+          <w:b/>
+          <w:noProof/>
+        </w:rPr>
+        <w:t>Fig 4-4 Annealing Epsilon Greedy Policy</w:t>
+      </w:r>
+    </w:p>
+    <w:p>
+      <w:pPr>
+        <w:rPr>
+          <w:noProof/>
+        </w:rPr>
+      </w:pPr>
+    </w:p>
+    <w:p>
+      <w:pPr>
+        <w:jc w:val="center"/>
+        <w:rPr>
+          <w:noProof/>
+        </w:rPr>
+      </w:pPr>
+      <w:r>
+        <w:rPr>
+          <w:noProof/>
+        </w:rPr>
+        <w:tab/>
+      </w:r>
+      <w:r>
+        <w:rPr>
+          <w:noProof/>
+          <w:lang w:val="en-SG" w:eastAsia="zh-CN"/>
+        </w:rPr>
+        <w:drawing>
+          <wp:inline distT="0" distB="0" distL="0" distR="0" wp14:anchorId="32679C2C" wp14:editId="207AF503">
+            <wp:extent cx="3778216" cy="3037594"/>
+            <wp:effectExtent l="0" t="0" r="0" b="0"/>
+            <wp:docPr id="22" name="Picture 22"/>
+            <wp:cNvGraphicFramePr>
+              <a:graphicFrameLocks xmlns:a="http://schemas.openxmlformats.org/drawingml/2006/main" noChangeAspect="1"/>
+            </wp:cNvGraphicFramePr>
+            <a:graphic xmlns:a="http://schemas.openxmlformats.org/drawingml/2006/main">
+              <a:graphicData uri="http://schemas.openxmlformats.org/drawingml/2006/picture">
+                <pic:pic xmlns:pic="http://schemas.openxmlformats.org/drawingml/2006/picture">
+                  <pic:nvPicPr>
+                    <pic:cNvPr id="1" name=""/>
+                    <pic:cNvPicPr/>
+                  </pic:nvPicPr>
+                  <pic:blipFill>
+                    <a:blip r:embed="rId24"/>
+                    <a:stretch>
+                      <a:fillRect/>
+                    </a:stretch>
+                  </pic:blipFill>
+                  <pic:spPr>
+                    <a:xfrm>
+                      <a:off x="0" y="0"/>
+                      <a:ext cx="3833765" cy="3082254"/>
+                    </a:xfrm>
+                    <a:prstGeom prst="rect">
+                      <a:avLst/>
+                    </a:prstGeom>
+                  </pic:spPr>
+                </pic:pic>
+              </a:graphicData>
+            </a:graphic>
+          </wp:inline>
+        </w:drawing>
+      </w:r>
+    </w:p>
+    <w:p>
+      <w:pPr>
+        <w:jc w:val="center"/>
+        <w:rPr>
+          <w:b/>
+          <w:noProof/>
+        </w:rPr>
+      </w:pPr>
+      <w:r>
+        <w:rPr>
+          <w:b/>
+          <w:noProof/>
+        </w:rPr>
         <w:t>F</w:t>
       </w:r>
       <w:r>
@@ -2856,6 +2941,157 @@
           <w:b/>
           <w:noProof/>
         </w:rPr>
+        <w:t>ig 4-5</w:t>
+      </w:r>
+      <w:r>
+        <w:rPr>
+          <w:b/>
+          <w:noProof/>
+        </w:rPr>
+        <w:t xml:space="preserve"> </w:t>
+      </w:r>
+      <w:r>
+        <w:rPr>
+          <w:b/>
+          <w:noProof/>
+        </w:rPr>
+        <w:t>Boltzmann Q Policy</w:t>
+      </w:r>
+    </w:p>
+    <w:p>
+      <w:pPr>
+        <w:rPr>
+          <w:noProof/>
+        </w:rPr>
+      </w:pPr>
+      <w:r>
+        <w:rPr>
+          <w:noProof/>
+        </w:rPr>
+        <w:t>4.1.4 Training Spisodes</w:t>
+      </w:r>
+    </w:p>
+    <w:p>
+      <w:pPr>
+        <w:rPr>
+          <w:noProof/>
+        </w:rPr>
+      </w:pPr>
+    </w:p>
+    <w:p>
+      <w:pPr>
+        <w:rPr>
+          <w:noProof/>
+        </w:rPr>
+      </w:pPr>
+      <w:r>
+        <w:rPr>
+          <w:noProof/>
+        </w:rPr>
+        <w:tab/>
+        <w:t xml:space="preserve">Increasing the training spisodes will help to improve the average awards </w:t>
+      </w:r>
+      <w:r>
+        <w:rPr>
+          <w:noProof/>
+        </w:rPr>
+        <w:t xml:space="preserve">if not more than 4000 spisodes, afterwards, it will not benefit from more training </w:t>
+      </w:r>
+      <w:r>
+        <w:rPr>
+          <w:noProof/>
+        </w:rPr>
+        <w:lastRenderedPageBreak/>
+        <w:t>as shown Fig 4-6 below. This was the training results after loading the existing training weights trained with 4000 spisodes. The new training did not improve the average awards</w:t>
+      </w:r>
+      <w:r>
+        <w:rPr>
+          <w:noProof/>
+        </w:rPr>
+        <w:t xml:space="preserve"> much (from 28.80 to 29.60)</w:t>
+      </w:r>
+      <w:r>
+        <w:rPr>
+          <w:noProof/>
+        </w:rPr>
+        <w:t>. So the training spisodes should be limited to 4000 spisodes.</w:t>
+      </w:r>
+    </w:p>
+    <w:p>
+      <w:pPr>
+        <w:rPr>
+          <w:noProof/>
+        </w:rPr>
+      </w:pPr>
+    </w:p>
+    <w:p>
+      <w:pPr>
+        <w:jc w:val="center"/>
+        <w:rPr>
+          <w:noProof/>
+        </w:rPr>
+      </w:pPr>
+      <w:r>
+        <w:rPr>
+          <w:noProof/>
+          <w:lang w:val="en-SG" w:eastAsia="zh-CN"/>
+        </w:rPr>
+        <w:drawing>
+          <wp:inline distT="0" distB="0" distL="0" distR="0" wp14:anchorId="344B860D" wp14:editId="02CFF9A2">
+            <wp:extent cx="4028440" cy="3230518"/>
+            <wp:effectExtent l="0" t="0" r="0" b="8255"/>
+            <wp:docPr id="24" name="Picture 24"/>
+            <wp:cNvGraphicFramePr>
+              <a:graphicFrameLocks xmlns:a="http://schemas.openxmlformats.org/drawingml/2006/main" noChangeAspect="1"/>
+            </wp:cNvGraphicFramePr>
+            <a:graphic xmlns:a="http://schemas.openxmlformats.org/drawingml/2006/main">
+              <a:graphicData uri="http://schemas.openxmlformats.org/drawingml/2006/picture">
+                <pic:pic xmlns:pic="http://schemas.openxmlformats.org/drawingml/2006/picture">
+                  <pic:nvPicPr>
+                    <pic:cNvPr id="1" name=""/>
+                    <pic:cNvPicPr/>
+                  </pic:nvPicPr>
+                  <pic:blipFill>
+                    <a:blip r:embed="rId28"/>
+                    <a:stretch>
+                      <a:fillRect/>
+                    </a:stretch>
+                  </pic:blipFill>
+                  <pic:spPr>
+                    <a:xfrm>
+                      <a:off x="0" y="0"/>
+                      <a:ext cx="4037268" cy="3237598"/>
+                    </a:xfrm>
+                    <a:prstGeom prst="rect">
+                      <a:avLst/>
+                    </a:prstGeom>
+                  </pic:spPr>
+                </pic:pic>
+              </a:graphicData>
+            </a:graphic>
+          </wp:inline>
+        </w:drawing>
+      </w:r>
+    </w:p>
+    <w:p>
+      <w:pPr>
+        <w:jc w:val="center"/>
+        <w:rPr>
+          <w:noProof/>
+        </w:rPr>
+      </w:pPr>
+      <w:r>
+        <w:rPr>
+          <w:b/>
+          <w:noProof/>
+        </w:rPr>
+        <w:t>F</w:t>
+      </w:r>
+      <w:r>
+        <w:rPr>
+          <w:b/>
+          <w:noProof/>
+        </w:rPr>
         <w:t>ig 4-6</w:t>
       </w:r>
       <w:r>
@@ -2870,6 +3106,105 @@
           <w:b/>
           <w:noProof/>
         </w:rPr>
+        <w:t>Training Results With Existing Training Weights</w:t>
+      </w:r>
+    </w:p>
+    <w:p>
+      <w:pPr>
+        <w:rPr>
+          <w:noProof/>
+        </w:rPr>
+      </w:pPr>
+      <w:r>
+        <w:rPr>
+          <w:noProof/>
+        </w:rPr>
+        <w:tab/>
+      </w:r>
+    </w:p>
+    <w:p>
+      <w:pPr>
+        <w:jc w:val="center"/>
+        <w:rPr>
+          <w:noProof/>
+        </w:rPr>
+      </w:pPr>
+      <w:r>
+        <w:rPr>
+          <w:noProof/>
+          <w:lang w:val="en-SG" w:eastAsia="zh-CN"/>
+        </w:rPr>
+        <w:drawing>
+          <wp:inline distT="0" distB="0" distL="0" distR="0" wp14:anchorId="5F5D4DC1" wp14:editId="587A4A24">
+            <wp:extent cx="1870638" cy="1977665"/>
+            <wp:effectExtent l="0" t="0" r="0" b="3810"/>
+            <wp:docPr id="23" name="Picture 23"/>
+            <wp:cNvGraphicFramePr>
+              <a:graphicFrameLocks xmlns:a="http://schemas.openxmlformats.org/drawingml/2006/main" noChangeAspect="1"/>
+            </wp:cNvGraphicFramePr>
+            <a:graphic xmlns:a="http://schemas.openxmlformats.org/drawingml/2006/main">
+              <a:graphicData uri="http://schemas.openxmlformats.org/drawingml/2006/picture">
+                <pic:pic xmlns:pic="http://schemas.openxmlformats.org/drawingml/2006/picture">
+                  <pic:nvPicPr>
+                    <pic:cNvPr id="1" name=""/>
+                    <pic:cNvPicPr/>
+                  </pic:nvPicPr>
+                  <pic:blipFill>
+                    <a:blip r:embed="rId29"/>
+                    <a:stretch>
+                      <a:fillRect/>
+                    </a:stretch>
+                  </pic:blipFill>
+                  <pic:spPr>
+                    <a:xfrm>
+                      <a:off x="0" y="0"/>
+                      <a:ext cx="1886517" cy="1994452"/>
+                    </a:xfrm>
+                    <a:prstGeom prst="rect">
+                      <a:avLst/>
+                    </a:prstGeom>
+                  </pic:spPr>
+                </pic:pic>
+              </a:graphicData>
+            </a:graphic>
+          </wp:inline>
+        </w:drawing>
+      </w:r>
+    </w:p>
+    <w:p>
+      <w:pPr>
+        <w:jc w:val="center"/>
+        <w:rPr>
+          <w:b/>
+          <w:noProof/>
+        </w:rPr>
+      </w:pPr>
+      <w:r>
+        <w:rPr>
+          <w:b/>
+          <w:noProof/>
+        </w:rPr>
+        <w:t>F</w:t>
+      </w:r>
+      <w:r>
+        <w:rPr>
+          <w:b/>
+          <w:noProof/>
+        </w:rPr>
+        <w:t>ig 4-7</w:t>
+      </w:r>
+      <w:r>
+        <w:rPr>
+          <w:b/>
+          <w:noProof/>
+        </w:rPr>
+        <w:t xml:space="preserve"> </w:t>
+      </w:r>
+      <w:r>
+        <w:rPr>
+          <w:b/>
+          <w:noProof/>
+        </w:rPr>
         <w:t xml:space="preserve">Testing </w:t>
       </w:r>
       <w:r>
@@ -2882,24 +3217,105 @@
     </w:p>
     <w:p>
       <w:pPr>
-        <w:rPr>
-          <w:noProof/>
-        </w:rPr>
-      </w:pPr>
-    </w:p>
-    <w:p>
-      <w:pPr>
-        <w:rPr>
-          <w:noProof/>
-        </w:rPr>
-      </w:pPr>
-    </w:p>
-    <w:p>
+        <w:jc w:val="center"/>
+        <w:rPr>
+          <w:b/>
+          <w:noProof/>
+        </w:rPr>
+      </w:pPr>
+    </w:p>
+    <w:p>
+      <w:pPr>
+        <w:jc w:val="center"/>
+        <w:rPr>
+          <w:noProof/>
+        </w:rPr>
+      </w:pPr>
       <w:r>
         <w:rPr>
           <w:noProof/>
           <w:lang w:val="en-SG" w:eastAsia="zh-CN"/>
         </w:rPr>
+        <w:drawing>
+          <wp:inline distT="0" distB="0" distL="0" distR="0" wp14:anchorId="346C0C97" wp14:editId="6FC55956">
+            <wp:extent cx="1718121" cy="1822779"/>
+            <wp:effectExtent l="0" t="0" r="0" b="6350"/>
+            <wp:docPr id="26" name="Picture 26"/>
+            <wp:cNvGraphicFramePr>
+              <a:graphicFrameLocks xmlns:a="http://schemas.openxmlformats.org/drawingml/2006/main" noChangeAspect="1"/>
+            </wp:cNvGraphicFramePr>
+            <a:graphic xmlns:a="http://schemas.openxmlformats.org/drawingml/2006/main">
+              <a:graphicData uri="http://schemas.openxmlformats.org/drawingml/2006/picture">
+                <pic:pic xmlns:pic="http://schemas.openxmlformats.org/drawingml/2006/picture">
+                  <pic:nvPicPr>
+                    <pic:cNvPr id="1" name=""/>
+                    <pic:cNvPicPr/>
+                  </pic:nvPicPr>
+                  <pic:blipFill>
+                    <a:blip r:embed="rId30"/>
+                    <a:stretch>
+                      <a:fillRect/>
+                    </a:stretch>
+                  </pic:blipFill>
+                  <pic:spPr>
+                    <a:xfrm>
+                      <a:off x="0" y="0"/>
+                      <a:ext cx="1728843" cy="1834154"/>
+                    </a:xfrm>
+                    <a:prstGeom prst="rect">
+                      <a:avLst/>
+                    </a:prstGeom>
+                  </pic:spPr>
+                </pic:pic>
+              </a:graphicData>
+            </a:graphic>
+          </wp:inline>
+        </w:drawing>
+      </w:r>
+    </w:p>
+    <w:p>
+      <w:pPr>
+        <w:jc w:val="center"/>
+        <w:rPr>
+          <w:noProof/>
+        </w:rPr>
+      </w:pPr>
+      <w:r>
+        <w:rPr>
+          <w:b/>
+          <w:noProof/>
+        </w:rPr>
+        <w:t>F</w:t>
+      </w:r>
+      <w:r>
+        <w:rPr>
+          <w:b/>
+          <w:noProof/>
+        </w:rPr>
+        <w:t>ig 4-8</w:t>
+      </w:r>
+      <w:r>
+        <w:rPr>
+          <w:b/>
+          <w:noProof/>
+        </w:rPr>
+        <w:t xml:space="preserve"> </w:t>
+      </w:r>
+      <w:r>
+        <w:rPr>
+          <w:b/>
+          <w:noProof/>
+        </w:rPr>
+        <w:t>Testing Results With Existing Training Weights</w:t>
+      </w:r>
+    </w:p>
+    <w:p>
+      <w:r>
+        <w:rPr>
+          <w:noProof/>
+          <w:lang w:val="en-SG" w:eastAsia="zh-CN"/>
+        </w:rPr>
+        <w:lastRenderedPageBreak/>
         <mc:AlternateContent>
           <mc:Choice Requires="wps">
             <w:drawing>
@@ -3043,15 +3459,12 @@
     <w:p>
       <w:r>
         <w:tab/>
-        <w:t xml:space="preserve">The learning time for 500, 000 episodes takes around 10 hours, and in order to achieve better results it will take 1, 000, 000 episodes or more. So the learning time is considerable long, and this is one of reasons we do not achieve high award marks due to the time constrain. </w:t>
-      </w:r>
-    </w:p>
-    <w:p>
-      <w:r>
-        <w:tab/>
-      </w:r>
-      <w:r>
-        <w:t xml:space="preserve">We also notice that in order to achieve the high marks, the specific technique for breakout game should be considered. E.g. the </w:t>
+      </w:r>
+      <w:r>
+        <w:t>W</w:t>
+      </w:r>
+      <w:r>
+        <w:t xml:space="preserve">e notice that in order to achieve the high marks, the specific technique for breakout game should be considered. E.g. the </w:t>
       </w:r>
       <w:r>
         <w:t xml:space="preserve">passing the terminal state to the replay memory when a </w:t>
@@ -3065,7 +3478,7 @@
       <w:r>
         <w:t>will have huge difference based on the blog (</w:t>
       </w:r>
-      <w:hyperlink r:id="rId26" w:history="1">
+      <w:hyperlink r:id="rId31" w:history="1">
         <w:r>
           <w:rPr>
             <w:rStyle w:val="Hyperlink"/>
@@ -3074,13 +3487,39 @@
         </w:r>
       </w:hyperlink>
       <w:r>
-        <w:t>). So we did not try to perform this optimization due to time constrain.</w:t>
+        <w:t xml:space="preserve">). </w:t>
+      </w:r>
+      <w:r>
+        <w:t>W</w:t>
+      </w:r>
+      <w:r>
+        <w:t xml:space="preserve">e did not </w:t>
+      </w:r>
+      <w:r>
+        <w:t xml:space="preserve">perform these </w:t>
+      </w:r>
+      <w:r>
+        <w:t>optimization</w:t>
+      </w:r>
+      <w:r>
+        <w:t>s</w:t>
+      </w:r>
+      <w:r>
+        <w:t xml:space="preserve"> due to time constrain.</w:t>
       </w:r>
     </w:p>
     <w:p>
       <w:r>
         <w:tab/>
-        <w:t>Therefore, there still leaves the much improvement space for the Breakout RL system to enable it to achieve higher marks.</w:t>
+        <w:t>Therefore, there still leaves the much improvement spac</w:t>
+      </w:r>
+      <w:r>
+        <w:t xml:space="preserve">e for the Breakout RL system </w:t>
+      </w:r>
+      <w:bookmarkStart w:id="0" w:name="_GoBack"/>
+      <w:bookmarkEnd w:id="0"/>
+      <w:r>
+        <w:t>to achieve higher marks.</w:t>
       </w:r>
     </w:p>
     <w:p/>
@@ -3476,6 +3915,7 @@
           <w:noProof/>
           <w:lang w:val="en-SG" w:eastAsia="zh-CN"/>
         </w:rPr>
+        <w:lastRenderedPageBreak/>
         <mc:AlternateContent>
           <mc:Choice Requires="wps">
             <w:drawing>
@@ -3597,7 +4037,6 @@
         </w:numPr>
       </w:pPr>
       <w:r>
-        <w:lastRenderedPageBreak/>
         <w:t>Main application for Breakout RL system</w:t>
       </w:r>
     </w:p>
@@ -3643,10 +4082,10 @@
       </w:r>
     </w:p>
     <w:sectPr>
-      <w:headerReference w:type="even" r:id="rId27"/>
-      <w:headerReference w:type="default" r:id="rId28"/>
-      <w:footerReference w:type="even" r:id="rId29"/>
-      <w:footerReference w:type="default" r:id="rId30"/>
+      <w:headerReference w:type="even" r:id="rId32"/>
+      <w:headerReference w:type="default" r:id="rId33"/>
+      <w:footerReference w:type="even" r:id="rId34"/>
+      <w:footerReference w:type="default" r:id="rId35"/>
       <w:pgSz w:w="11900" w:h="16840"/>
       <w:pgMar w:top="1440" w:right="1800" w:bottom="1440" w:left="1800" w:header="708" w:footer="708" w:gutter="0"/>
       <w:cols w:space="708"/>
@@ -3749,7 +4188,7 @@
         <w:rStyle w:val="PageNumber"/>
         <w:noProof/>
       </w:rPr>
-      <w:t>7</w:t>
+      <w:t>9</w:t>
     </w:r>
     <w:r>
       <w:rPr>
@@ -7271,7 +7710,7 @@
           <a:pPr algn="ctr"/>
           <a:r>
             <a:rPr lang="en-US"/>
-            <a:t>Deep Learning Network Agent</a:t>
+            <a:t>Keras-RL Package</a:t>
           </a:r>
         </a:p>
       </dgm:t>
@@ -8017,7 +8456,7 @@
           </a:pPr>
           <a:r>
             <a:rPr lang="en-US" sz="900" kern="1200"/>
-            <a:t>Deep Learning Network Agent</a:t>
+            <a:t>Keras-RL Package</a:t>
           </a:r>
         </a:p>
       </dsp:txBody>
@@ -11652,7 +12091,7 @@
 </file>
 
 <file path=customXml/itemProps1.xml><?xml version="1.0" encoding="utf-8"?>
-<ds:datastoreItem xmlns:ds="http://schemas.openxmlformats.org/officeDocument/2006/customXml" ds:itemID="{811AF64F-7D26-467F-816A-63CFB4059BFE}">
+<ds:datastoreItem xmlns:ds="http://schemas.openxmlformats.org/officeDocument/2006/customXml" ds:itemID="{F4F1858A-9758-4312-A62A-9519DA12DF72}">
   <ds:schemaRefs>
     <ds:schemaRef ds:uri="http://schemas.openxmlformats.org/officeDocument/2006/bibliography"/>
   </ds:schemaRefs>

</xml_diff>